<commit_message>
GUI Bilder eingefügt und Kapitel Hardware bearbeitet
</commit_message>
<xml_diff>
--- a/Wlanthermo_NANO_REV0.94.docx
+++ b/Wlanthermo_NANO_REV0.94.docx
@@ -9,6 +9,8 @@
           <w:b/>
         </w:rPr>
       </w:pPr>
+      <w:bookmarkStart w:id="0" w:name="_GoBack"/>
+      <w:bookmarkEnd w:id="0"/>
       <w:r>
         <w:rPr>
           <w:noProof/>
@@ -418,12 +420,12 @@
           <w:numId w:val="0"/>
         </w:numPr>
       </w:pPr>
-      <w:bookmarkStart w:id="0" w:name="_Toc485213729"/>
+      <w:bookmarkStart w:id="1" w:name="_Toc485851817"/>
       <w:r>
         <w:lastRenderedPageBreak/>
         <w:t>Inhaltsverzeichnis</w:t>
       </w:r>
-      <w:bookmarkEnd w:id="0"/>
+      <w:bookmarkEnd w:id="1"/>
     </w:p>
     <w:p/>
     <w:p/>
@@ -434,7 +436,6 @@
           <w:rFonts w:asciiTheme="minorHAnsi" w:eastAsiaTheme="minorEastAsia" w:hAnsiTheme="minorHAnsi" w:cstheme="minorBidi"/>
           <w:sz w:val="22"/>
           <w:szCs w:val="22"/>
-          <w:lang w:eastAsia="zh-CN"/>
         </w:rPr>
       </w:pPr>
       <w:r>
@@ -456,7 +457,7 @@
         <w:fldChar w:fldCharType="begin"/>
       </w:r>
       <w:r>
-        <w:instrText xml:space="preserve"> PAGEREF _Toc485213729 \h </w:instrText>
+        <w:instrText xml:space="preserve"> PAGEREF _Toc485851817 \h </w:instrText>
       </w:r>
       <w:r>
         <w:fldChar w:fldCharType="separate"/>
@@ -475,7 +476,6 @@
           <w:rFonts w:asciiTheme="minorHAnsi" w:eastAsiaTheme="minorEastAsia" w:hAnsiTheme="minorHAnsi" w:cstheme="minorBidi"/>
           <w:sz w:val="22"/>
           <w:szCs w:val="22"/>
-          <w:lang w:eastAsia="zh-CN"/>
         </w:rPr>
       </w:pPr>
       <w:r>
@@ -486,7 +486,6 @@
           <w:rFonts w:asciiTheme="minorHAnsi" w:eastAsiaTheme="minorEastAsia" w:hAnsiTheme="minorHAnsi" w:cstheme="minorBidi"/>
           <w:sz w:val="22"/>
           <w:szCs w:val="22"/>
-          <w:lang w:eastAsia="zh-CN"/>
         </w:rPr>
         <w:tab/>
       </w:r>
@@ -500,7 +499,7 @@
         <w:fldChar w:fldCharType="begin"/>
       </w:r>
       <w:r>
-        <w:instrText xml:space="preserve"> PAGEREF _Toc485213730 \h </w:instrText>
+        <w:instrText xml:space="preserve"> PAGEREF _Toc485851818 \h </w:instrText>
       </w:r>
       <w:r>
         <w:fldChar w:fldCharType="separate"/>
@@ -519,7 +518,6 @@
           <w:rFonts w:asciiTheme="minorHAnsi" w:eastAsiaTheme="minorEastAsia" w:hAnsiTheme="minorHAnsi" w:cstheme="minorBidi"/>
           <w:sz w:val="22"/>
           <w:szCs w:val="22"/>
-          <w:lang w:eastAsia="zh-CN"/>
         </w:rPr>
       </w:pPr>
       <w:r>
@@ -530,7 +528,6 @@
           <w:rFonts w:asciiTheme="minorHAnsi" w:eastAsiaTheme="minorEastAsia" w:hAnsiTheme="minorHAnsi" w:cstheme="minorBidi"/>
           <w:sz w:val="22"/>
           <w:szCs w:val="22"/>
-          <w:lang w:eastAsia="zh-CN"/>
         </w:rPr>
         <w:tab/>
       </w:r>
@@ -544,7 +541,7 @@
         <w:fldChar w:fldCharType="begin"/>
       </w:r>
       <w:r>
-        <w:instrText xml:space="preserve"> PAGEREF _Toc485213731 \h </w:instrText>
+        <w:instrText xml:space="preserve"> PAGEREF _Toc485851819 \h </w:instrText>
       </w:r>
       <w:r>
         <w:fldChar w:fldCharType="separate"/>
@@ -563,7 +560,6 @@
           <w:rFonts w:asciiTheme="minorHAnsi" w:eastAsiaTheme="minorEastAsia" w:hAnsiTheme="minorHAnsi" w:cstheme="minorBidi"/>
           <w:sz w:val="22"/>
           <w:szCs w:val="22"/>
-          <w:lang w:eastAsia="zh-CN"/>
         </w:rPr>
       </w:pPr>
       <w:r>
@@ -574,7 +570,6 @@
           <w:rFonts w:asciiTheme="minorHAnsi" w:eastAsiaTheme="minorEastAsia" w:hAnsiTheme="minorHAnsi" w:cstheme="minorBidi"/>
           <w:sz w:val="22"/>
           <w:szCs w:val="22"/>
-          <w:lang w:eastAsia="zh-CN"/>
         </w:rPr>
         <w:tab/>
       </w:r>
@@ -588,7 +583,7 @@
         <w:fldChar w:fldCharType="begin"/>
       </w:r>
       <w:r>
-        <w:instrText xml:space="preserve"> PAGEREF _Toc485213732 \h </w:instrText>
+        <w:instrText xml:space="preserve"> PAGEREF _Toc485851820 \h </w:instrText>
       </w:r>
       <w:r>
         <w:fldChar w:fldCharType="separate"/>
@@ -607,7 +602,6 @@
           <w:rFonts w:asciiTheme="minorHAnsi" w:eastAsiaTheme="minorEastAsia" w:hAnsiTheme="minorHAnsi" w:cstheme="minorBidi"/>
           <w:sz w:val="22"/>
           <w:szCs w:val="22"/>
-          <w:lang w:eastAsia="zh-CN"/>
         </w:rPr>
       </w:pPr>
       <w:r>
@@ -618,7 +612,6 @@
           <w:rFonts w:asciiTheme="minorHAnsi" w:eastAsiaTheme="minorEastAsia" w:hAnsiTheme="minorHAnsi" w:cstheme="minorBidi"/>
           <w:sz w:val="22"/>
           <w:szCs w:val="22"/>
-          <w:lang w:eastAsia="zh-CN"/>
         </w:rPr>
         <w:tab/>
       </w:r>
@@ -632,7 +625,7 @@
         <w:fldChar w:fldCharType="begin"/>
       </w:r>
       <w:r>
-        <w:instrText xml:space="preserve"> PAGEREF _Toc485213733 \h </w:instrText>
+        <w:instrText xml:space="preserve"> PAGEREF _Toc485851821 \h </w:instrText>
       </w:r>
       <w:r>
         <w:fldChar w:fldCharType="separate"/>
@@ -651,7 +644,6 @@
           <w:rFonts w:asciiTheme="minorHAnsi" w:eastAsiaTheme="minorEastAsia" w:hAnsiTheme="minorHAnsi" w:cstheme="minorBidi"/>
           <w:sz w:val="22"/>
           <w:szCs w:val="22"/>
-          <w:lang w:eastAsia="zh-CN"/>
         </w:rPr>
       </w:pPr>
       <w:r>
@@ -662,7 +654,6 @@
           <w:rFonts w:asciiTheme="minorHAnsi" w:eastAsiaTheme="minorEastAsia" w:hAnsiTheme="minorHAnsi" w:cstheme="minorBidi"/>
           <w:sz w:val="22"/>
           <w:szCs w:val="22"/>
-          <w:lang w:eastAsia="zh-CN"/>
         </w:rPr>
         <w:tab/>
       </w:r>
@@ -676,7 +667,7 @@
         <w:fldChar w:fldCharType="begin"/>
       </w:r>
       <w:r>
-        <w:instrText xml:space="preserve"> PAGEREF _Toc485213734 \h </w:instrText>
+        <w:instrText xml:space="preserve"> PAGEREF _Toc485851822 \h </w:instrText>
       </w:r>
       <w:r>
         <w:fldChar w:fldCharType="separate"/>
@@ -695,7 +686,6 @@
           <w:rFonts w:asciiTheme="minorHAnsi" w:eastAsiaTheme="minorEastAsia" w:hAnsiTheme="minorHAnsi" w:cstheme="minorBidi"/>
           <w:sz w:val="22"/>
           <w:szCs w:val="22"/>
-          <w:lang w:eastAsia="zh-CN"/>
         </w:rPr>
       </w:pPr>
       <w:r>
@@ -706,7 +696,6 @@
           <w:rFonts w:asciiTheme="minorHAnsi" w:eastAsiaTheme="minorEastAsia" w:hAnsiTheme="minorHAnsi" w:cstheme="minorBidi"/>
           <w:sz w:val="22"/>
           <w:szCs w:val="22"/>
-          <w:lang w:eastAsia="zh-CN"/>
         </w:rPr>
         <w:tab/>
       </w:r>
@@ -720,7 +709,7 @@
         <w:fldChar w:fldCharType="begin"/>
       </w:r>
       <w:r>
-        <w:instrText xml:space="preserve"> PAGEREF _Toc485213735 \h </w:instrText>
+        <w:instrText xml:space="preserve"> PAGEREF _Toc485851823 \h </w:instrText>
       </w:r>
       <w:r>
         <w:fldChar w:fldCharType="separate"/>
@@ -739,7 +728,6 @@
           <w:rFonts w:asciiTheme="minorHAnsi" w:eastAsiaTheme="minorEastAsia" w:hAnsiTheme="minorHAnsi" w:cstheme="minorBidi"/>
           <w:sz w:val="22"/>
           <w:szCs w:val="22"/>
-          <w:lang w:eastAsia="zh-CN"/>
         </w:rPr>
       </w:pPr>
       <w:r>
@@ -750,7 +738,6 @@
           <w:rFonts w:asciiTheme="minorHAnsi" w:eastAsiaTheme="minorEastAsia" w:hAnsiTheme="minorHAnsi" w:cstheme="minorBidi"/>
           <w:sz w:val="22"/>
           <w:szCs w:val="22"/>
-          <w:lang w:eastAsia="zh-CN"/>
         </w:rPr>
         <w:tab/>
       </w:r>
@@ -764,7 +751,7 @@
         <w:fldChar w:fldCharType="begin"/>
       </w:r>
       <w:r>
-        <w:instrText xml:space="preserve"> PAGEREF _Toc485213736 \h </w:instrText>
+        <w:instrText xml:space="preserve"> PAGEREF _Toc485851824 \h </w:instrText>
       </w:r>
       <w:r>
         <w:fldChar w:fldCharType="separate"/>
@@ -783,7 +770,6 @@
           <w:rFonts w:asciiTheme="minorHAnsi" w:eastAsiaTheme="minorEastAsia" w:hAnsiTheme="minorHAnsi" w:cstheme="minorBidi"/>
           <w:sz w:val="22"/>
           <w:szCs w:val="22"/>
-          <w:lang w:eastAsia="zh-CN"/>
         </w:rPr>
       </w:pPr>
       <w:r>
@@ -794,7 +780,6 @@
           <w:rFonts w:asciiTheme="minorHAnsi" w:eastAsiaTheme="minorEastAsia" w:hAnsiTheme="minorHAnsi" w:cstheme="minorBidi"/>
           <w:sz w:val="22"/>
           <w:szCs w:val="22"/>
-          <w:lang w:eastAsia="zh-CN"/>
         </w:rPr>
         <w:tab/>
       </w:r>
@@ -808,7 +793,7 @@
         <w:fldChar w:fldCharType="begin"/>
       </w:r>
       <w:r>
-        <w:instrText xml:space="preserve"> PAGEREF _Toc485213737 \h </w:instrText>
+        <w:instrText xml:space="preserve"> PAGEREF _Toc485851825 \h </w:instrText>
       </w:r>
       <w:r>
         <w:fldChar w:fldCharType="separate"/>
@@ -827,7 +812,6 @@
           <w:rFonts w:asciiTheme="minorHAnsi" w:eastAsiaTheme="minorEastAsia" w:hAnsiTheme="minorHAnsi" w:cstheme="minorBidi"/>
           <w:sz w:val="22"/>
           <w:szCs w:val="22"/>
-          <w:lang w:eastAsia="zh-CN"/>
         </w:rPr>
       </w:pPr>
       <w:r>
@@ -838,7 +822,6 @@
           <w:rFonts w:asciiTheme="minorHAnsi" w:eastAsiaTheme="minorEastAsia" w:hAnsiTheme="minorHAnsi" w:cstheme="minorBidi"/>
           <w:sz w:val="22"/>
           <w:szCs w:val="22"/>
-          <w:lang w:eastAsia="zh-CN"/>
         </w:rPr>
         <w:tab/>
       </w:r>
@@ -852,7 +835,7 @@
         <w:fldChar w:fldCharType="begin"/>
       </w:r>
       <w:r>
-        <w:instrText xml:space="preserve"> PAGEREF _Toc485213738 \h </w:instrText>
+        <w:instrText xml:space="preserve"> PAGEREF _Toc485851826 \h </w:instrText>
       </w:r>
       <w:r>
         <w:fldChar w:fldCharType="separate"/>
@@ -871,7 +854,6 @@
           <w:rFonts w:asciiTheme="minorHAnsi" w:eastAsiaTheme="minorEastAsia" w:hAnsiTheme="minorHAnsi" w:cstheme="minorBidi"/>
           <w:sz w:val="22"/>
           <w:szCs w:val="22"/>
-          <w:lang w:eastAsia="zh-CN"/>
         </w:rPr>
       </w:pPr>
       <w:r>
@@ -882,7 +864,6 @@
           <w:rFonts w:asciiTheme="minorHAnsi" w:eastAsiaTheme="minorEastAsia" w:hAnsiTheme="minorHAnsi" w:cstheme="minorBidi"/>
           <w:sz w:val="22"/>
           <w:szCs w:val="22"/>
-          <w:lang w:eastAsia="zh-CN"/>
         </w:rPr>
         <w:tab/>
       </w:r>
@@ -896,7 +877,7 @@
         <w:fldChar w:fldCharType="begin"/>
       </w:r>
       <w:r>
-        <w:instrText xml:space="preserve"> PAGEREF _Toc485213739 \h </w:instrText>
+        <w:instrText xml:space="preserve"> PAGEREF _Toc485851827 \h </w:instrText>
       </w:r>
       <w:r>
         <w:fldChar w:fldCharType="separate"/>
@@ -915,7 +896,6 @@
           <w:rFonts w:asciiTheme="minorHAnsi" w:eastAsiaTheme="minorEastAsia" w:hAnsiTheme="minorHAnsi" w:cstheme="minorBidi"/>
           <w:sz w:val="22"/>
           <w:szCs w:val="22"/>
-          <w:lang w:eastAsia="zh-CN"/>
         </w:rPr>
       </w:pPr>
       <w:r>
@@ -926,7 +906,6 @@
           <w:rFonts w:asciiTheme="minorHAnsi" w:eastAsiaTheme="minorEastAsia" w:hAnsiTheme="minorHAnsi" w:cstheme="minorBidi"/>
           <w:sz w:val="22"/>
           <w:szCs w:val="22"/>
-          <w:lang w:eastAsia="zh-CN"/>
         </w:rPr>
         <w:tab/>
       </w:r>
@@ -940,7 +919,7 @@
         <w:fldChar w:fldCharType="begin"/>
       </w:r>
       <w:r>
-        <w:instrText xml:space="preserve"> PAGEREF _Toc485213740 \h </w:instrText>
+        <w:instrText xml:space="preserve"> PAGEREF _Toc485851828 \h </w:instrText>
       </w:r>
       <w:r>
         <w:fldChar w:fldCharType="separate"/>
@@ -959,7 +938,6 @@
           <w:rFonts w:asciiTheme="minorHAnsi" w:eastAsiaTheme="minorEastAsia" w:hAnsiTheme="minorHAnsi" w:cstheme="minorBidi"/>
           <w:sz w:val="22"/>
           <w:szCs w:val="22"/>
-          <w:lang w:eastAsia="zh-CN"/>
         </w:rPr>
       </w:pPr>
       <w:r>
@@ -970,7 +948,6 @@
           <w:rFonts w:asciiTheme="minorHAnsi" w:eastAsiaTheme="minorEastAsia" w:hAnsiTheme="minorHAnsi" w:cstheme="minorBidi"/>
           <w:sz w:val="22"/>
           <w:szCs w:val="22"/>
-          <w:lang w:eastAsia="zh-CN"/>
         </w:rPr>
         <w:tab/>
       </w:r>
@@ -984,7 +961,7 @@
         <w:fldChar w:fldCharType="begin"/>
       </w:r>
       <w:r>
-        <w:instrText xml:space="preserve"> PAGEREF _Toc485213741 \h </w:instrText>
+        <w:instrText xml:space="preserve"> PAGEREF _Toc485851829 \h </w:instrText>
       </w:r>
       <w:r>
         <w:fldChar w:fldCharType="separate"/>
@@ -1003,7 +980,6 @@
           <w:rFonts w:asciiTheme="minorHAnsi" w:eastAsiaTheme="minorEastAsia" w:hAnsiTheme="minorHAnsi" w:cstheme="minorBidi"/>
           <w:sz w:val="22"/>
           <w:szCs w:val="22"/>
-          <w:lang w:eastAsia="zh-CN"/>
         </w:rPr>
       </w:pPr>
       <w:r>
@@ -1014,7 +990,6 @@
           <w:rFonts w:asciiTheme="minorHAnsi" w:eastAsiaTheme="minorEastAsia" w:hAnsiTheme="minorHAnsi" w:cstheme="minorBidi"/>
           <w:sz w:val="22"/>
           <w:szCs w:val="22"/>
-          <w:lang w:eastAsia="zh-CN"/>
         </w:rPr>
         <w:tab/>
       </w:r>
@@ -1028,7 +1003,7 @@
         <w:fldChar w:fldCharType="begin"/>
       </w:r>
       <w:r>
-        <w:instrText xml:space="preserve"> PAGEREF _Toc485213742 \h </w:instrText>
+        <w:instrText xml:space="preserve"> PAGEREF _Toc485851830 \h </w:instrText>
       </w:r>
       <w:r>
         <w:fldChar w:fldCharType="separate"/>
@@ -1047,7 +1022,6 @@
           <w:rFonts w:asciiTheme="minorHAnsi" w:eastAsiaTheme="minorEastAsia" w:hAnsiTheme="minorHAnsi" w:cstheme="minorBidi"/>
           <w:sz w:val="22"/>
           <w:szCs w:val="22"/>
-          <w:lang w:eastAsia="zh-CN"/>
         </w:rPr>
       </w:pPr>
       <w:r>
@@ -1061,7 +1035,6 @@
           <w:rFonts w:asciiTheme="minorHAnsi" w:eastAsiaTheme="minorEastAsia" w:hAnsiTheme="minorHAnsi" w:cstheme="minorBidi"/>
           <w:sz w:val="22"/>
           <w:szCs w:val="22"/>
-          <w:lang w:eastAsia="zh-CN"/>
         </w:rPr>
         <w:tab/>
       </w:r>
@@ -1078,7 +1051,7 @@
         <w:fldChar w:fldCharType="begin"/>
       </w:r>
       <w:r>
-        <w:instrText xml:space="preserve"> PAGEREF _Toc485213743 \h </w:instrText>
+        <w:instrText xml:space="preserve"> PAGEREF _Toc485851831 \h </w:instrText>
       </w:r>
       <w:r>
         <w:fldChar w:fldCharType="separate"/>
@@ -1097,7 +1070,6 @@
           <w:rFonts w:asciiTheme="minorHAnsi" w:eastAsiaTheme="minorEastAsia" w:hAnsiTheme="minorHAnsi" w:cstheme="minorBidi"/>
           <w:sz w:val="22"/>
           <w:szCs w:val="22"/>
-          <w:lang w:eastAsia="zh-CN"/>
         </w:rPr>
       </w:pPr>
       <w:r>
@@ -1111,7 +1083,6 @@
           <w:rFonts w:asciiTheme="minorHAnsi" w:eastAsiaTheme="minorEastAsia" w:hAnsiTheme="minorHAnsi" w:cstheme="minorBidi"/>
           <w:sz w:val="22"/>
           <w:szCs w:val="22"/>
-          <w:lang w:eastAsia="zh-CN"/>
         </w:rPr>
         <w:tab/>
       </w:r>
@@ -1128,7 +1099,7 @@
         <w:fldChar w:fldCharType="begin"/>
       </w:r>
       <w:r>
-        <w:instrText xml:space="preserve"> PAGEREF _Toc485213744 \h </w:instrText>
+        <w:instrText xml:space="preserve"> PAGEREF _Toc485851832 \h </w:instrText>
       </w:r>
       <w:r>
         <w:fldChar w:fldCharType="separate"/>
@@ -1147,7 +1118,6 @@
           <w:rFonts w:asciiTheme="minorHAnsi" w:eastAsiaTheme="minorEastAsia" w:hAnsiTheme="minorHAnsi" w:cstheme="minorBidi"/>
           <w:sz w:val="22"/>
           <w:szCs w:val="22"/>
-          <w:lang w:eastAsia="zh-CN"/>
         </w:rPr>
       </w:pPr>
       <w:r>
@@ -1161,7 +1131,6 @@
           <w:rFonts w:asciiTheme="minorHAnsi" w:eastAsiaTheme="minorEastAsia" w:hAnsiTheme="minorHAnsi" w:cstheme="minorBidi"/>
           <w:sz w:val="22"/>
           <w:szCs w:val="22"/>
-          <w:lang w:eastAsia="zh-CN"/>
         </w:rPr>
         <w:tab/>
       </w:r>
@@ -1178,7 +1147,7 @@
         <w:fldChar w:fldCharType="begin"/>
       </w:r>
       <w:r>
-        <w:instrText xml:space="preserve"> PAGEREF _Toc485213745 \h </w:instrText>
+        <w:instrText xml:space="preserve"> PAGEREF _Toc485851833 \h </w:instrText>
       </w:r>
       <w:r>
         <w:fldChar w:fldCharType="separate"/>
@@ -1197,7 +1166,6 @@
           <w:rFonts w:asciiTheme="minorHAnsi" w:eastAsiaTheme="minorEastAsia" w:hAnsiTheme="minorHAnsi" w:cstheme="minorBidi"/>
           <w:sz w:val="22"/>
           <w:szCs w:val="22"/>
-          <w:lang w:eastAsia="zh-CN"/>
         </w:rPr>
       </w:pPr>
       <w:r>
@@ -1211,7 +1179,6 @@
           <w:rFonts w:asciiTheme="minorHAnsi" w:eastAsiaTheme="minorEastAsia" w:hAnsiTheme="minorHAnsi" w:cstheme="minorBidi"/>
           <w:sz w:val="22"/>
           <w:szCs w:val="22"/>
-          <w:lang w:eastAsia="zh-CN"/>
         </w:rPr>
         <w:tab/>
       </w:r>
@@ -1228,7 +1195,7 @@
         <w:fldChar w:fldCharType="begin"/>
       </w:r>
       <w:r>
-        <w:instrText xml:space="preserve"> PAGEREF _Toc485213746 \h </w:instrText>
+        <w:instrText xml:space="preserve"> PAGEREF _Toc485851834 \h </w:instrText>
       </w:r>
       <w:r>
         <w:fldChar w:fldCharType="separate"/>
@@ -1247,7 +1214,6 @@
           <w:rFonts w:asciiTheme="minorHAnsi" w:eastAsiaTheme="minorEastAsia" w:hAnsiTheme="minorHAnsi" w:cstheme="minorBidi"/>
           <w:sz w:val="22"/>
           <w:szCs w:val="22"/>
-          <w:lang w:eastAsia="zh-CN"/>
         </w:rPr>
       </w:pPr>
       <w:r>
@@ -1261,7 +1227,6 @@
           <w:rFonts w:asciiTheme="minorHAnsi" w:eastAsiaTheme="minorEastAsia" w:hAnsiTheme="minorHAnsi" w:cstheme="minorBidi"/>
           <w:sz w:val="22"/>
           <w:szCs w:val="22"/>
-          <w:lang w:eastAsia="zh-CN"/>
         </w:rPr>
         <w:tab/>
       </w:r>
@@ -1278,7 +1243,7 @@
         <w:fldChar w:fldCharType="begin"/>
       </w:r>
       <w:r>
-        <w:instrText xml:space="preserve"> PAGEREF _Toc485213747 \h </w:instrText>
+        <w:instrText xml:space="preserve"> PAGEREF _Toc485851835 \h </w:instrText>
       </w:r>
       <w:r>
         <w:fldChar w:fldCharType="separate"/>
@@ -1297,7 +1262,6 @@
           <w:rFonts w:asciiTheme="minorHAnsi" w:eastAsiaTheme="minorEastAsia" w:hAnsiTheme="minorHAnsi" w:cstheme="minorBidi"/>
           <w:sz w:val="22"/>
           <w:szCs w:val="22"/>
-          <w:lang w:eastAsia="zh-CN"/>
         </w:rPr>
       </w:pPr>
       <w:r>
@@ -1311,7 +1275,6 @@
           <w:rFonts w:asciiTheme="minorHAnsi" w:eastAsiaTheme="minorEastAsia" w:hAnsiTheme="minorHAnsi" w:cstheme="minorBidi"/>
           <w:sz w:val="22"/>
           <w:szCs w:val="22"/>
-          <w:lang w:eastAsia="zh-CN"/>
         </w:rPr>
         <w:tab/>
       </w:r>
@@ -1328,7 +1291,7 @@
         <w:fldChar w:fldCharType="begin"/>
       </w:r>
       <w:r>
-        <w:instrText xml:space="preserve"> PAGEREF _Toc485213748 \h </w:instrText>
+        <w:instrText xml:space="preserve"> PAGEREF _Toc485851836 \h </w:instrText>
       </w:r>
       <w:r>
         <w:fldChar w:fldCharType="separate"/>
@@ -1347,7 +1310,6 @@
           <w:rFonts w:asciiTheme="minorHAnsi" w:eastAsiaTheme="minorEastAsia" w:hAnsiTheme="minorHAnsi" w:cstheme="minorBidi"/>
           <w:sz w:val="22"/>
           <w:szCs w:val="22"/>
-          <w:lang w:eastAsia="zh-CN"/>
         </w:rPr>
       </w:pPr>
       <w:r>
@@ -1361,7 +1323,6 @@
           <w:rFonts w:asciiTheme="minorHAnsi" w:eastAsiaTheme="minorEastAsia" w:hAnsiTheme="minorHAnsi" w:cstheme="minorBidi"/>
           <w:sz w:val="22"/>
           <w:szCs w:val="22"/>
-          <w:lang w:eastAsia="zh-CN"/>
         </w:rPr>
         <w:tab/>
       </w:r>
@@ -1378,7 +1339,7 @@
         <w:fldChar w:fldCharType="begin"/>
       </w:r>
       <w:r>
-        <w:instrText xml:space="preserve"> PAGEREF _Toc485213749 \h </w:instrText>
+        <w:instrText xml:space="preserve"> PAGEREF _Toc485851837 \h </w:instrText>
       </w:r>
       <w:r>
         <w:fldChar w:fldCharType="separate"/>
@@ -1397,7 +1358,6 @@
           <w:rFonts w:asciiTheme="minorHAnsi" w:eastAsiaTheme="minorEastAsia" w:hAnsiTheme="minorHAnsi" w:cstheme="minorBidi"/>
           <w:sz w:val="22"/>
           <w:szCs w:val="22"/>
-          <w:lang w:eastAsia="zh-CN"/>
         </w:rPr>
       </w:pPr>
       <w:r>
@@ -1408,7 +1368,6 @@
           <w:rFonts w:asciiTheme="minorHAnsi" w:eastAsiaTheme="minorEastAsia" w:hAnsiTheme="minorHAnsi" w:cstheme="minorBidi"/>
           <w:sz w:val="22"/>
           <w:szCs w:val="22"/>
-          <w:lang w:eastAsia="zh-CN"/>
         </w:rPr>
         <w:tab/>
       </w:r>
@@ -1422,7 +1381,7 @@
         <w:fldChar w:fldCharType="begin"/>
       </w:r>
       <w:r>
-        <w:instrText xml:space="preserve"> PAGEREF _Toc485213750 \h </w:instrText>
+        <w:instrText xml:space="preserve"> PAGEREF _Toc485851838 \h </w:instrText>
       </w:r>
       <w:r>
         <w:fldChar w:fldCharType="separate"/>
@@ -1441,7 +1400,6 @@
           <w:rFonts w:asciiTheme="minorHAnsi" w:eastAsiaTheme="minorEastAsia" w:hAnsiTheme="minorHAnsi" w:cstheme="minorBidi"/>
           <w:sz w:val="22"/>
           <w:szCs w:val="22"/>
-          <w:lang w:eastAsia="zh-CN"/>
         </w:rPr>
       </w:pPr>
       <w:r>
@@ -1452,7 +1410,6 @@
           <w:rFonts w:asciiTheme="minorHAnsi" w:eastAsiaTheme="minorEastAsia" w:hAnsiTheme="minorHAnsi" w:cstheme="minorBidi"/>
           <w:sz w:val="22"/>
           <w:szCs w:val="22"/>
-          <w:lang w:eastAsia="zh-CN"/>
         </w:rPr>
         <w:tab/>
       </w:r>
@@ -1466,7 +1423,7 @@
         <w:fldChar w:fldCharType="begin"/>
       </w:r>
       <w:r>
-        <w:instrText xml:space="preserve"> PAGEREF _Toc485213751 \h </w:instrText>
+        <w:instrText xml:space="preserve"> PAGEREF _Toc485851839 \h </w:instrText>
       </w:r>
       <w:r>
         <w:fldChar w:fldCharType="separate"/>
@@ -1485,7 +1442,6 @@
           <w:rFonts w:asciiTheme="minorHAnsi" w:eastAsiaTheme="minorEastAsia" w:hAnsiTheme="minorHAnsi" w:cstheme="minorBidi"/>
           <w:sz w:val="22"/>
           <w:szCs w:val="22"/>
-          <w:lang w:eastAsia="zh-CN"/>
         </w:rPr>
       </w:pPr>
       <w:r>
@@ -1496,7 +1452,6 @@
           <w:rFonts w:asciiTheme="minorHAnsi" w:eastAsiaTheme="minorEastAsia" w:hAnsiTheme="minorHAnsi" w:cstheme="minorBidi"/>
           <w:sz w:val="22"/>
           <w:szCs w:val="22"/>
-          <w:lang w:eastAsia="zh-CN"/>
         </w:rPr>
         <w:tab/>
       </w:r>
@@ -1510,7 +1465,7 @@
         <w:fldChar w:fldCharType="begin"/>
       </w:r>
       <w:r>
-        <w:instrText xml:space="preserve"> PAGEREF _Toc485213752 \h </w:instrText>
+        <w:instrText xml:space="preserve"> PAGEREF _Toc485851840 \h </w:instrText>
       </w:r>
       <w:r>
         <w:fldChar w:fldCharType="separate"/>
@@ -1529,7 +1484,6 @@
           <w:rFonts w:asciiTheme="minorHAnsi" w:eastAsiaTheme="minorEastAsia" w:hAnsiTheme="minorHAnsi" w:cstheme="minorBidi"/>
           <w:sz w:val="22"/>
           <w:szCs w:val="22"/>
-          <w:lang w:eastAsia="zh-CN"/>
         </w:rPr>
       </w:pPr>
       <w:r>
@@ -1540,7 +1494,6 @@
           <w:rFonts w:asciiTheme="minorHAnsi" w:eastAsiaTheme="minorEastAsia" w:hAnsiTheme="minorHAnsi" w:cstheme="minorBidi"/>
           <w:sz w:val="22"/>
           <w:szCs w:val="22"/>
-          <w:lang w:eastAsia="zh-CN"/>
         </w:rPr>
         <w:tab/>
       </w:r>
@@ -1554,7 +1507,7 @@
         <w:fldChar w:fldCharType="begin"/>
       </w:r>
       <w:r>
-        <w:instrText xml:space="preserve"> PAGEREF _Toc485213753 \h </w:instrText>
+        <w:instrText xml:space="preserve"> PAGEREF _Toc485851841 \h </w:instrText>
       </w:r>
       <w:r>
         <w:fldChar w:fldCharType="separate"/>
@@ -1573,7 +1526,6 @@
           <w:rFonts w:asciiTheme="minorHAnsi" w:eastAsiaTheme="minorEastAsia" w:hAnsiTheme="minorHAnsi" w:cstheme="minorBidi"/>
           <w:sz w:val="22"/>
           <w:szCs w:val="22"/>
-          <w:lang w:eastAsia="zh-CN"/>
         </w:rPr>
       </w:pPr>
       <w:r>
@@ -1584,7 +1536,6 @@
           <w:rFonts w:asciiTheme="minorHAnsi" w:eastAsiaTheme="minorEastAsia" w:hAnsiTheme="minorHAnsi" w:cstheme="minorBidi"/>
           <w:sz w:val="22"/>
           <w:szCs w:val="22"/>
-          <w:lang w:eastAsia="zh-CN"/>
         </w:rPr>
         <w:tab/>
       </w:r>
@@ -1598,7 +1549,7 @@
         <w:fldChar w:fldCharType="begin"/>
       </w:r>
       <w:r>
-        <w:instrText xml:space="preserve"> PAGEREF _Toc485213754 \h </w:instrText>
+        <w:instrText xml:space="preserve"> PAGEREF _Toc485851842 \h </w:instrText>
       </w:r>
       <w:r>
         <w:fldChar w:fldCharType="separate"/>
@@ -1617,7 +1568,6 @@
           <w:rFonts w:asciiTheme="minorHAnsi" w:eastAsiaTheme="minorEastAsia" w:hAnsiTheme="minorHAnsi" w:cstheme="minorBidi"/>
           <w:sz w:val="22"/>
           <w:szCs w:val="22"/>
-          <w:lang w:eastAsia="zh-CN"/>
         </w:rPr>
       </w:pPr>
       <w:r>
@@ -1628,7 +1578,6 @@
           <w:rFonts w:asciiTheme="minorHAnsi" w:eastAsiaTheme="minorEastAsia" w:hAnsiTheme="minorHAnsi" w:cstheme="minorBidi"/>
           <w:sz w:val="22"/>
           <w:szCs w:val="22"/>
-          <w:lang w:eastAsia="zh-CN"/>
         </w:rPr>
         <w:tab/>
       </w:r>
@@ -1642,7 +1591,7 @@
         <w:fldChar w:fldCharType="begin"/>
       </w:r>
       <w:r>
-        <w:instrText xml:space="preserve"> PAGEREF _Toc485213755 \h </w:instrText>
+        <w:instrText xml:space="preserve"> PAGEREF _Toc485851843 \h </w:instrText>
       </w:r>
       <w:r>
         <w:fldChar w:fldCharType="separate"/>
@@ -1661,7 +1610,6 @@
           <w:rFonts w:asciiTheme="minorHAnsi" w:eastAsiaTheme="minorEastAsia" w:hAnsiTheme="minorHAnsi" w:cstheme="minorBidi"/>
           <w:sz w:val="22"/>
           <w:szCs w:val="22"/>
-          <w:lang w:eastAsia="zh-CN"/>
         </w:rPr>
       </w:pPr>
       <w:r>
@@ -1672,7 +1620,6 @@
           <w:rFonts w:asciiTheme="minorHAnsi" w:eastAsiaTheme="minorEastAsia" w:hAnsiTheme="minorHAnsi" w:cstheme="minorBidi"/>
           <w:sz w:val="22"/>
           <w:szCs w:val="22"/>
-          <w:lang w:eastAsia="zh-CN"/>
         </w:rPr>
         <w:tab/>
       </w:r>
@@ -1686,7 +1633,7 @@
         <w:fldChar w:fldCharType="begin"/>
       </w:r>
       <w:r>
-        <w:instrText xml:space="preserve"> PAGEREF _Toc485213756 \h </w:instrText>
+        <w:instrText xml:space="preserve"> PAGEREF _Toc485851844 \h </w:instrText>
       </w:r>
       <w:r>
         <w:fldChar w:fldCharType="separate"/>
@@ -1705,7 +1652,6 @@
           <w:rFonts w:asciiTheme="minorHAnsi" w:eastAsiaTheme="minorEastAsia" w:hAnsiTheme="minorHAnsi" w:cstheme="minorBidi"/>
           <w:sz w:val="22"/>
           <w:szCs w:val="22"/>
-          <w:lang w:eastAsia="zh-CN"/>
         </w:rPr>
       </w:pPr>
       <w:r>
@@ -1716,12 +1662,11 @@
           <w:rFonts w:asciiTheme="minorHAnsi" w:eastAsiaTheme="minorEastAsia" w:hAnsiTheme="minorHAnsi" w:cstheme="minorBidi"/>
           <w:sz w:val="22"/>
           <w:szCs w:val="22"/>
-          <w:lang w:eastAsia="zh-CN"/>
         </w:rPr>
         <w:tab/>
       </w:r>
       <w:r>
-        <w:t>Hardware Übersicht</w:t>
+        <w:t>Die Hardware</w:t>
       </w:r>
       <w:r>
         <w:tab/>
@@ -1730,7 +1675,7 @@
         <w:fldChar w:fldCharType="begin"/>
       </w:r>
       <w:r>
-        <w:instrText xml:space="preserve"> PAGEREF _Toc485213757 \h </w:instrText>
+        <w:instrText xml:space="preserve"> PAGEREF _Toc485851845 \h </w:instrText>
       </w:r>
       <w:r>
         <w:fldChar w:fldCharType="separate"/>
@@ -1745,794 +1690,753 @@
     <w:p>
       <w:pPr>
         <w:pStyle w:val="Verzeichnis2"/>
-      </w:pPr>
-      <w:r>
-        <w:t>4.1</w:t>
-      </w:r>
-      <w:r>
         <w:rPr>
           <w:rFonts w:asciiTheme="minorHAnsi" w:eastAsiaTheme="minorEastAsia" w:hAnsiTheme="minorHAnsi" w:cstheme="minorBidi"/>
           <w:sz w:val="22"/>
           <w:szCs w:val="22"/>
-          <w:lang w:eastAsia="zh-CN"/>
-        </w:rPr>
-        <w:tab/>
-      </w:r>
-      <w:r>
-        <w:t>Bezugsquellen</w:t>
-      </w:r>
-      <w:r>
-        <w:tab/>
-      </w:r>
-      <w:r>
-        <w:fldChar w:fldCharType="begin"/>
-      </w:r>
-      <w:r>
-        <w:instrText xml:space="preserve"> PAGEREF _Toc485213758 \h </w:instrText>
-      </w:r>
-      <w:r>
-        <w:fldChar w:fldCharType="separate"/>
-      </w:r>
-      <w:r>
-        <w:rPr>
-          <w:b/>
-          <w:bCs/>
-        </w:rPr>
-        <w:t>Fehler! Textmarke nicht definiert.</w:t>
-      </w:r>
-      <w:r>
-        <w:fldChar w:fldCharType="end"/>
-      </w:r>
-    </w:p>
-    <w:p>
-      <w:pPr>
-        <w:rPr>
-          <w:rFonts w:eastAsiaTheme="minorEastAsia"/>
-        </w:rPr>
-      </w:pPr>
-    </w:p>
-    <w:p>
-      <w:pPr>
-        <w:pStyle w:val="Verzeichnis1"/>
+        </w:rPr>
+      </w:pPr>
+      <w:r>
+        <w:t>4.1</w:t>
+      </w:r>
+      <w:r>
         <w:rPr>
           <w:rFonts w:asciiTheme="minorHAnsi" w:eastAsiaTheme="minorEastAsia" w:hAnsiTheme="minorHAnsi" w:cstheme="minorBidi"/>
           <w:sz w:val="22"/>
           <w:szCs w:val="22"/>
-          <w:lang w:eastAsia="zh-CN"/>
-        </w:rPr>
-      </w:pPr>
-      <w:r>
-        <w:lastRenderedPageBreak/>
-        <w:t>5</w:t>
-      </w:r>
-      <w:r>
+        </w:rPr>
+        <w:tab/>
+      </w:r>
+      <w:r>
+        <w:t>Zusammenbauvarianten für Selbstbauer:</w:t>
+      </w:r>
+      <w:r>
+        <w:tab/>
+      </w:r>
+      <w:r>
+        <w:fldChar w:fldCharType="begin"/>
+      </w:r>
+      <w:r>
+        <w:instrText xml:space="preserve"> PAGEREF _Toc485851846 \h </w:instrText>
+      </w:r>
+      <w:r>
+        <w:fldChar w:fldCharType="separate"/>
+      </w:r>
+      <w:r>
+        <w:t>22</w:t>
+      </w:r>
+      <w:r>
+        <w:fldChar w:fldCharType="end"/>
+      </w:r>
+    </w:p>
+    <w:p>
+      <w:pPr>
+        <w:pStyle w:val="Verzeichnis1"/>
         <w:rPr>
           <w:rFonts w:asciiTheme="minorHAnsi" w:eastAsiaTheme="minorEastAsia" w:hAnsiTheme="minorHAnsi" w:cstheme="minorBidi"/>
           <w:sz w:val="22"/>
           <w:szCs w:val="22"/>
-          <w:lang w:eastAsia="zh-CN"/>
-        </w:rPr>
-        <w:tab/>
-      </w:r>
-      <w:r>
-        <w:t>Software Installation</w:t>
-      </w:r>
-      <w:r>
-        <w:tab/>
-      </w:r>
-      <w:r>
-        <w:fldChar w:fldCharType="begin"/>
-      </w:r>
-      <w:r>
-        <w:instrText xml:space="preserve"> PAGEREF _Toc485213759 \h </w:instrText>
-      </w:r>
-      <w:r>
-        <w:fldChar w:fldCharType="separate"/>
-      </w:r>
-      <w:r>
-        <w:t>23</w:t>
-      </w:r>
-      <w:r>
-        <w:fldChar w:fldCharType="end"/>
-      </w:r>
-    </w:p>
-    <w:p>
-      <w:pPr>
-        <w:pStyle w:val="Verzeichnis2"/>
+        </w:rPr>
+      </w:pPr>
+      <w:r>
+        <w:t>5</w:t>
+      </w:r>
+      <w:r>
         <w:rPr>
           <w:rFonts w:asciiTheme="minorHAnsi" w:eastAsiaTheme="minorEastAsia" w:hAnsiTheme="minorHAnsi" w:cstheme="minorBidi"/>
           <w:sz w:val="22"/>
           <w:szCs w:val="22"/>
-          <w:lang w:eastAsia="zh-CN"/>
-        </w:rPr>
-      </w:pPr>
-      <w:r>
-        <w:t>5.1</w:t>
-      </w:r>
-      <w:r>
+        </w:rPr>
+        <w:tab/>
+      </w:r>
+      <w:r>
+        <w:t>Software Installation</w:t>
+      </w:r>
+      <w:r>
+        <w:tab/>
+      </w:r>
+      <w:r>
+        <w:fldChar w:fldCharType="begin"/>
+      </w:r>
+      <w:r>
+        <w:instrText xml:space="preserve"> PAGEREF _Toc485851847 \h </w:instrText>
+      </w:r>
+      <w:r>
+        <w:fldChar w:fldCharType="separate"/>
+      </w:r>
+      <w:r>
+        <w:t>23</w:t>
+      </w:r>
+      <w:r>
+        <w:fldChar w:fldCharType="end"/>
+      </w:r>
+    </w:p>
+    <w:p>
+      <w:pPr>
+        <w:pStyle w:val="Verzeichnis2"/>
         <w:rPr>
           <w:rFonts w:asciiTheme="minorHAnsi" w:eastAsiaTheme="minorEastAsia" w:hAnsiTheme="minorHAnsi" w:cstheme="minorBidi"/>
           <w:sz w:val="22"/>
           <w:szCs w:val="22"/>
-          <w:lang w:eastAsia="zh-CN"/>
-        </w:rPr>
-        <w:tab/>
-      </w:r>
-      <w:r>
-        <w:t>Installation des USB Treibers</w:t>
-      </w:r>
-      <w:r>
-        <w:tab/>
-      </w:r>
-      <w:r>
-        <w:fldChar w:fldCharType="begin"/>
-      </w:r>
-      <w:r>
-        <w:instrText xml:space="preserve"> PAGEREF _Toc485213760 \h </w:instrText>
-      </w:r>
-      <w:r>
-        <w:fldChar w:fldCharType="separate"/>
-      </w:r>
-      <w:r>
-        <w:t>23</w:t>
-      </w:r>
-      <w:r>
-        <w:fldChar w:fldCharType="end"/>
-      </w:r>
-    </w:p>
-    <w:p>
-      <w:pPr>
-        <w:pStyle w:val="Verzeichnis2"/>
+        </w:rPr>
+      </w:pPr>
+      <w:r>
+        <w:lastRenderedPageBreak/>
+        <w:t>5.1</w:t>
+      </w:r>
+      <w:r>
         <w:rPr>
           <w:rFonts w:asciiTheme="minorHAnsi" w:eastAsiaTheme="minorEastAsia" w:hAnsiTheme="minorHAnsi" w:cstheme="minorBidi"/>
           <w:sz w:val="22"/>
           <w:szCs w:val="22"/>
-          <w:lang w:eastAsia="zh-CN"/>
-        </w:rPr>
-      </w:pPr>
-      <w:r>
-        <w:t>5.2</w:t>
-      </w:r>
-      <w:r>
+        </w:rPr>
+        <w:tab/>
+      </w:r>
+      <w:r>
+        <w:t>Installation des USB Treibers</w:t>
+      </w:r>
+      <w:r>
+        <w:tab/>
+      </w:r>
+      <w:r>
+        <w:fldChar w:fldCharType="begin"/>
+      </w:r>
+      <w:r>
+        <w:instrText xml:space="preserve"> PAGEREF _Toc485851848 \h </w:instrText>
+      </w:r>
+      <w:r>
+        <w:fldChar w:fldCharType="separate"/>
+      </w:r>
+      <w:r>
+        <w:t>23</w:t>
+      </w:r>
+      <w:r>
+        <w:fldChar w:fldCharType="end"/>
+      </w:r>
+    </w:p>
+    <w:p>
+      <w:pPr>
+        <w:pStyle w:val="Verzeichnis2"/>
         <w:rPr>
           <w:rFonts w:asciiTheme="minorHAnsi" w:eastAsiaTheme="minorEastAsia" w:hAnsiTheme="minorHAnsi" w:cstheme="minorBidi"/>
           <w:sz w:val="22"/>
           <w:szCs w:val="22"/>
-          <w:lang w:eastAsia="zh-CN"/>
-        </w:rPr>
-        <w:tab/>
-      </w:r>
-      <w:r>
-        <w:t>Vorbereitung zum Flashen des FTDI Device mittels FT PROG</w:t>
-      </w:r>
-      <w:r>
-        <w:tab/>
-      </w:r>
-      <w:r>
-        <w:fldChar w:fldCharType="begin"/>
-      </w:r>
-      <w:r>
-        <w:instrText xml:space="preserve"> PAGEREF _Toc485213761 \h </w:instrText>
-      </w:r>
-      <w:r>
-        <w:fldChar w:fldCharType="separate"/>
-      </w:r>
-      <w:r>
-        <w:t>25</w:t>
-      </w:r>
-      <w:r>
-        <w:fldChar w:fldCharType="end"/>
-      </w:r>
-    </w:p>
-    <w:p>
-      <w:pPr>
-        <w:pStyle w:val="Verzeichnis2"/>
+        </w:rPr>
+      </w:pPr>
+      <w:r>
+        <w:t>5.2</w:t>
+      </w:r>
+      <w:r>
         <w:rPr>
           <w:rFonts w:asciiTheme="minorHAnsi" w:eastAsiaTheme="minorEastAsia" w:hAnsiTheme="minorHAnsi" w:cstheme="minorBidi"/>
           <w:sz w:val="22"/>
           <w:szCs w:val="22"/>
-          <w:lang w:eastAsia="zh-CN"/>
-        </w:rPr>
-      </w:pPr>
-      <w:r>
-        <w:t>5.3</w:t>
-      </w:r>
-      <w:r>
+        </w:rPr>
+        <w:tab/>
+      </w:r>
+      <w:r>
+        <w:t>Vorbereitung zum Flashen des FTDI Device mittels FT PROG</w:t>
+      </w:r>
+      <w:r>
+        <w:tab/>
+      </w:r>
+      <w:r>
+        <w:fldChar w:fldCharType="begin"/>
+      </w:r>
+      <w:r>
+        <w:instrText xml:space="preserve"> PAGEREF _Toc485851849 \h </w:instrText>
+      </w:r>
+      <w:r>
+        <w:fldChar w:fldCharType="separate"/>
+      </w:r>
+      <w:r>
+        <w:t>25</w:t>
+      </w:r>
+      <w:r>
+        <w:fldChar w:fldCharType="end"/>
+      </w:r>
+    </w:p>
+    <w:p>
+      <w:pPr>
+        <w:pStyle w:val="Verzeichnis2"/>
         <w:rPr>
           <w:rFonts w:asciiTheme="minorHAnsi" w:eastAsiaTheme="minorEastAsia" w:hAnsiTheme="minorHAnsi" w:cstheme="minorBidi"/>
           <w:sz w:val="22"/>
           <w:szCs w:val="22"/>
-          <w:lang w:eastAsia="zh-CN"/>
-        </w:rPr>
-        <w:tab/>
-      </w:r>
-      <w:r>
-        <w:t>Arduino IDE</w:t>
-      </w:r>
-      <w:r>
-        <w:tab/>
-      </w:r>
-      <w:r>
-        <w:fldChar w:fldCharType="begin"/>
-      </w:r>
-      <w:r>
-        <w:instrText xml:space="preserve"> PAGEREF _Toc485213762 \h </w:instrText>
-      </w:r>
-      <w:r>
-        <w:fldChar w:fldCharType="separate"/>
-      </w:r>
-      <w:r>
-        <w:t>31</w:t>
-      </w:r>
-      <w:r>
-        <w:fldChar w:fldCharType="end"/>
-      </w:r>
-    </w:p>
-    <w:p>
-      <w:pPr>
-        <w:pStyle w:val="Verzeichnis3"/>
+        </w:rPr>
+      </w:pPr>
+      <w:r>
+        <w:t>5.3</w:t>
+      </w:r>
+      <w:r>
         <w:rPr>
           <w:rFonts w:asciiTheme="minorHAnsi" w:eastAsiaTheme="minorEastAsia" w:hAnsiTheme="minorHAnsi" w:cstheme="minorBidi"/>
           <w:sz w:val="22"/>
           <w:szCs w:val="22"/>
-          <w:lang w:eastAsia="zh-CN"/>
-        </w:rPr>
-      </w:pPr>
-      <w:r>
-        <w:t>5.3.1</w:t>
-      </w:r>
-      <w:r>
+        </w:rPr>
+        <w:tab/>
+      </w:r>
+      <w:r>
+        <w:t>Arduino IDE</w:t>
+      </w:r>
+      <w:r>
+        <w:tab/>
+      </w:r>
+      <w:r>
+        <w:fldChar w:fldCharType="begin"/>
+      </w:r>
+      <w:r>
+        <w:instrText xml:space="preserve"> PAGEREF _Toc485851850 \h </w:instrText>
+      </w:r>
+      <w:r>
+        <w:fldChar w:fldCharType="separate"/>
+      </w:r>
+      <w:r>
+        <w:t>31</w:t>
+      </w:r>
+      <w:r>
+        <w:fldChar w:fldCharType="end"/>
+      </w:r>
+    </w:p>
+    <w:p>
+      <w:pPr>
+        <w:pStyle w:val="Verzeichnis3"/>
         <w:rPr>
           <w:rFonts w:asciiTheme="minorHAnsi" w:eastAsiaTheme="minorEastAsia" w:hAnsiTheme="minorHAnsi" w:cstheme="minorBidi"/>
           <w:sz w:val="22"/>
           <w:szCs w:val="22"/>
-          <w:lang w:eastAsia="zh-CN"/>
-        </w:rPr>
-        <w:tab/>
-      </w:r>
-      <w:r>
-        <w:t>Arduino IDE installieren:  Version  &gt;  1.6.11</w:t>
-      </w:r>
-      <w:r>
-        <w:tab/>
-      </w:r>
-      <w:r>
-        <w:fldChar w:fldCharType="begin"/>
-      </w:r>
-      <w:r>
-        <w:instrText xml:space="preserve"> PAGEREF _Toc485213763 \h </w:instrText>
-      </w:r>
-      <w:r>
-        <w:fldChar w:fldCharType="separate"/>
-      </w:r>
-      <w:r>
-        <w:t>31</w:t>
-      </w:r>
-      <w:r>
-        <w:fldChar w:fldCharType="end"/>
-      </w:r>
-    </w:p>
-    <w:p>
-      <w:pPr>
-        <w:pStyle w:val="Verzeichnis3"/>
+        </w:rPr>
+      </w:pPr>
+      <w:r>
+        <w:t>5.3.1</w:t>
+      </w:r>
+      <w:r>
         <w:rPr>
           <w:rFonts w:asciiTheme="minorHAnsi" w:eastAsiaTheme="minorEastAsia" w:hAnsiTheme="minorHAnsi" w:cstheme="minorBidi"/>
           <w:sz w:val="22"/>
           <w:szCs w:val="22"/>
-          <w:lang w:eastAsia="zh-CN"/>
-        </w:rPr>
-      </w:pPr>
-      <w:r>
-        <w:t>5.3.2</w:t>
-      </w:r>
-      <w:r>
+        </w:rPr>
+        <w:tab/>
+      </w:r>
+      <w:r>
+        <w:t>Arduino IDE installieren:  Version  &gt;  1.6.11</w:t>
+      </w:r>
+      <w:r>
+        <w:tab/>
+      </w:r>
+      <w:r>
+        <w:fldChar w:fldCharType="begin"/>
+      </w:r>
+      <w:r>
+        <w:instrText xml:space="preserve"> PAGEREF _Toc485851851 \h </w:instrText>
+      </w:r>
+      <w:r>
+        <w:fldChar w:fldCharType="separate"/>
+      </w:r>
+      <w:r>
+        <w:t>31</w:t>
+      </w:r>
+      <w:r>
+        <w:fldChar w:fldCharType="end"/>
+      </w:r>
+    </w:p>
+    <w:p>
+      <w:pPr>
+        <w:pStyle w:val="Verzeichnis3"/>
         <w:rPr>
           <w:rFonts w:asciiTheme="minorHAnsi" w:eastAsiaTheme="minorEastAsia" w:hAnsiTheme="minorHAnsi" w:cstheme="minorBidi"/>
           <w:sz w:val="22"/>
           <w:szCs w:val="22"/>
-          <w:lang w:eastAsia="zh-CN"/>
-        </w:rPr>
-        <w:tab/>
-      </w:r>
-      <w:r>
-        <w:t>ESP8285  ESP 8266 - Core / Board Unterstützung installieren</w:t>
-      </w:r>
-      <w:r>
-        <w:tab/>
-      </w:r>
-      <w:r>
-        <w:fldChar w:fldCharType="begin"/>
-      </w:r>
-      <w:r>
-        <w:instrText xml:space="preserve"> PAGEREF _Toc485213764 \h </w:instrText>
-      </w:r>
-      <w:r>
-        <w:fldChar w:fldCharType="separate"/>
-      </w:r>
-      <w:r>
-        <w:t>31</w:t>
-      </w:r>
-      <w:r>
-        <w:fldChar w:fldCharType="end"/>
-      </w:r>
-    </w:p>
-    <w:p>
-      <w:pPr>
-        <w:pStyle w:val="Verzeichnis3"/>
+        </w:rPr>
+      </w:pPr>
+      <w:r>
+        <w:t>5.3.2</w:t>
+      </w:r>
+      <w:r>
         <w:rPr>
           <w:rFonts w:asciiTheme="minorHAnsi" w:eastAsiaTheme="minorEastAsia" w:hAnsiTheme="minorHAnsi" w:cstheme="minorBidi"/>
           <w:sz w:val="22"/>
           <w:szCs w:val="22"/>
-          <w:lang w:eastAsia="zh-CN"/>
-        </w:rPr>
-      </w:pPr>
-      <w:r>
-        <w:t>5.3.3</w:t>
-      </w:r>
-      <w:r>
+        </w:rPr>
+        <w:tab/>
+      </w:r>
+      <w:r>
+        <w:t>ESP8285  ESP 8266 - Core / Board Unterstützung installieren</w:t>
+      </w:r>
+      <w:r>
+        <w:tab/>
+      </w:r>
+      <w:r>
+        <w:fldChar w:fldCharType="begin"/>
+      </w:r>
+      <w:r>
+        <w:instrText xml:space="preserve"> PAGEREF _Toc485851852 \h </w:instrText>
+      </w:r>
+      <w:r>
+        <w:fldChar w:fldCharType="separate"/>
+      </w:r>
+      <w:r>
+        <w:t>31</w:t>
+      </w:r>
+      <w:r>
+        <w:fldChar w:fldCharType="end"/>
+      </w:r>
+    </w:p>
+    <w:p>
+      <w:pPr>
+        <w:pStyle w:val="Verzeichnis3"/>
         <w:rPr>
           <w:rFonts w:asciiTheme="minorHAnsi" w:eastAsiaTheme="minorEastAsia" w:hAnsiTheme="minorHAnsi" w:cstheme="minorBidi"/>
           <w:sz w:val="22"/>
           <w:szCs w:val="22"/>
-          <w:lang w:eastAsia="zh-CN"/>
-        </w:rPr>
-        <w:tab/>
-      </w:r>
-      <w:r>
-        <w:t>Erweiterung der board.txt</w:t>
-      </w:r>
-      <w:r>
-        <w:tab/>
-      </w:r>
-      <w:r>
-        <w:fldChar w:fldCharType="begin"/>
-      </w:r>
-      <w:r>
-        <w:instrText xml:space="preserve"> PAGEREF _Toc485213765 \h </w:instrText>
-      </w:r>
-      <w:r>
-        <w:fldChar w:fldCharType="separate"/>
-      </w:r>
-      <w:r>
-        <w:t>33</w:t>
-      </w:r>
-      <w:r>
-        <w:fldChar w:fldCharType="end"/>
-      </w:r>
-    </w:p>
-    <w:p>
-      <w:pPr>
-        <w:pStyle w:val="Verzeichnis3"/>
+        </w:rPr>
+      </w:pPr>
+      <w:r>
+        <w:t>5.3.3</w:t>
+      </w:r>
+      <w:r>
         <w:rPr>
           <w:rFonts w:asciiTheme="minorHAnsi" w:eastAsiaTheme="minorEastAsia" w:hAnsiTheme="minorHAnsi" w:cstheme="minorBidi"/>
           <w:sz w:val="22"/>
           <w:szCs w:val="22"/>
-          <w:lang w:eastAsia="zh-CN"/>
-        </w:rPr>
-      </w:pPr>
-      <w:r>
-        <w:t>5.3.4</w:t>
-      </w:r>
-      <w:r>
+        </w:rPr>
+        <w:tab/>
+      </w:r>
+      <w:r>
+        <w:t>Erweiterung der board.txt</w:t>
+      </w:r>
+      <w:r>
+        <w:tab/>
+      </w:r>
+      <w:r>
+        <w:fldChar w:fldCharType="begin"/>
+      </w:r>
+      <w:r>
+        <w:instrText xml:space="preserve"> PAGEREF _Toc485851853 \h </w:instrText>
+      </w:r>
+      <w:r>
+        <w:fldChar w:fldCharType="separate"/>
+      </w:r>
+      <w:r>
+        <w:t>33</w:t>
+      </w:r>
+      <w:r>
+        <w:fldChar w:fldCharType="end"/>
+      </w:r>
+    </w:p>
+    <w:p>
+      <w:pPr>
+        <w:pStyle w:val="Verzeichnis3"/>
         <w:rPr>
           <w:rFonts w:asciiTheme="minorHAnsi" w:eastAsiaTheme="minorEastAsia" w:hAnsiTheme="minorHAnsi" w:cstheme="minorBidi"/>
           <w:sz w:val="22"/>
           <w:szCs w:val="22"/>
-          <w:lang w:eastAsia="zh-CN"/>
-        </w:rPr>
-        <w:tab/>
-      </w:r>
-      <w:r>
-        <w:t>Installation Arduino Plugin - ESP8266 Sketch Data Upload</w:t>
-      </w:r>
-      <w:r>
-        <w:tab/>
-      </w:r>
-      <w:r>
-        <w:fldChar w:fldCharType="begin"/>
-      </w:r>
-      <w:r>
-        <w:instrText xml:space="preserve"> PAGEREF _Toc485213766 \h </w:instrText>
-      </w:r>
-      <w:r>
-        <w:fldChar w:fldCharType="separate"/>
-      </w:r>
-      <w:r>
-        <w:t>34</w:t>
-      </w:r>
-      <w:r>
-        <w:fldChar w:fldCharType="end"/>
-      </w:r>
-    </w:p>
-    <w:p>
-      <w:pPr>
-        <w:pStyle w:val="Verzeichnis3"/>
+        </w:rPr>
+      </w:pPr>
+      <w:r>
+        <w:t>5.3.4</w:t>
+      </w:r>
+      <w:r>
         <w:rPr>
           <w:rFonts w:asciiTheme="minorHAnsi" w:eastAsiaTheme="minorEastAsia" w:hAnsiTheme="minorHAnsi" w:cstheme="minorBidi"/>
           <w:sz w:val="22"/>
           <w:szCs w:val="22"/>
-          <w:lang w:eastAsia="zh-CN"/>
-        </w:rPr>
-      </w:pPr>
-      <w:r>
-        <w:t>5.3.5</w:t>
-      </w:r>
-      <w:r>
+        </w:rPr>
+        <w:tab/>
+      </w:r>
+      <w:r>
+        <w:t>Installation Arduino Plugin - ESP8266 Sketch Data Upload</w:t>
+      </w:r>
+      <w:r>
+        <w:tab/>
+      </w:r>
+      <w:r>
+        <w:fldChar w:fldCharType="begin"/>
+      </w:r>
+      <w:r>
+        <w:instrText xml:space="preserve"> PAGEREF _Toc485851854 \h </w:instrText>
+      </w:r>
+      <w:r>
+        <w:fldChar w:fldCharType="separate"/>
+      </w:r>
+      <w:r>
+        <w:t>34</w:t>
+      </w:r>
+      <w:r>
+        <w:fldChar w:fldCharType="end"/>
+      </w:r>
+    </w:p>
+    <w:p>
+      <w:pPr>
+        <w:pStyle w:val="Verzeichnis3"/>
         <w:rPr>
           <w:rFonts w:asciiTheme="minorHAnsi" w:eastAsiaTheme="minorEastAsia" w:hAnsiTheme="minorHAnsi" w:cstheme="minorBidi"/>
           <w:sz w:val="22"/>
           <w:szCs w:val="22"/>
-          <w:lang w:eastAsia="zh-CN"/>
-        </w:rPr>
-        <w:tab/>
-      </w:r>
-      <w:r>
-        <w:t>Time - Libary integrieren</w:t>
-      </w:r>
-      <w:r>
-        <w:tab/>
-      </w:r>
-      <w:r>
-        <w:fldChar w:fldCharType="begin"/>
-      </w:r>
-      <w:r>
-        <w:instrText xml:space="preserve"> PAGEREF _Toc485213767 \h </w:instrText>
-      </w:r>
-      <w:r>
-        <w:fldChar w:fldCharType="separate"/>
-      </w:r>
-      <w:r>
-        <w:t>34</w:t>
-      </w:r>
-      <w:r>
-        <w:fldChar w:fldCharType="end"/>
-      </w:r>
-    </w:p>
-    <w:p>
-      <w:pPr>
-        <w:pStyle w:val="Verzeichnis3"/>
+        </w:rPr>
+      </w:pPr>
+      <w:r>
+        <w:t>5.3.5</w:t>
+      </w:r>
+      <w:r>
         <w:rPr>
           <w:rFonts w:asciiTheme="minorHAnsi" w:eastAsiaTheme="minorEastAsia" w:hAnsiTheme="minorHAnsi" w:cstheme="minorBidi"/>
           <w:sz w:val="22"/>
           <w:szCs w:val="22"/>
-          <w:lang w:eastAsia="zh-CN"/>
-        </w:rPr>
-      </w:pPr>
-      <w:r>
-        <w:t>5.3.6</w:t>
-      </w:r>
-      <w:r>
+        </w:rPr>
+        <w:tab/>
+      </w:r>
+      <w:r>
+        <w:t>Time - Libary integrieren</w:t>
+      </w:r>
+      <w:r>
+        <w:tab/>
+      </w:r>
+      <w:r>
+        <w:fldChar w:fldCharType="begin"/>
+      </w:r>
+      <w:r>
+        <w:instrText xml:space="preserve"> PAGEREF _Toc485851855 \h </w:instrText>
+      </w:r>
+      <w:r>
+        <w:fldChar w:fldCharType="separate"/>
+      </w:r>
+      <w:r>
+        <w:t>34</w:t>
+      </w:r>
+      <w:r>
+        <w:fldChar w:fldCharType="end"/>
+      </w:r>
+    </w:p>
+    <w:p>
+      <w:pPr>
+        <w:pStyle w:val="Verzeichnis3"/>
         <w:rPr>
           <w:rFonts w:asciiTheme="minorHAnsi" w:eastAsiaTheme="minorEastAsia" w:hAnsiTheme="minorHAnsi" w:cstheme="minorBidi"/>
           <w:sz w:val="22"/>
           <w:szCs w:val="22"/>
-          <w:lang w:eastAsia="zh-CN"/>
-        </w:rPr>
-        <w:tab/>
-      </w:r>
-      <w:r>
-        <w:t>ArduinoJson - Libary einbinden</w:t>
-      </w:r>
-      <w:r>
-        <w:tab/>
-      </w:r>
-      <w:r>
-        <w:fldChar w:fldCharType="begin"/>
-      </w:r>
-      <w:r>
-        <w:instrText xml:space="preserve"> PAGEREF _Toc485213768 \h </w:instrText>
-      </w:r>
-      <w:r>
-        <w:fldChar w:fldCharType="separate"/>
-      </w:r>
-      <w:r>
-        <w:t>35</w:t>
-      </w:r>
-      <w:r>
-        <w:fldChar w:fldCharType="end"/>
-      </w:r>
-    </w:p>
-    <w:p>
-      <w:pPr>
-        <w:pStyle w:val="Verzeichnis3"/>
+        </w:rPr>
+      </w:pPr>
+      <w:r>
+        <w:t>5.3.6</w:t>
+      </w:r>
+      <w:r>
         <w:rPr>
           <w:rFonts w:asciiTheme="minorHAnsi" w:eastAsiaTheme="minorEastAsia" w:hAnsiTheme="minorHAnsi" w:cstheme="minorBidi"/>
           <w:sz w:val="22"/>
           <w:szCs w:val="22"/>
-          <w:lang w:eastAsia="zh-CN"/>
-        </w:rPr>
-      </w:pPr>
-      <w:r>
-        <w:t>5.3.7</w:t>
-      </w:r>
-      <w:r>
+        </w:rPr>
+        <w:tab/>
+      </w:r>
+      <w:r>
+        <w:t>ArduinoJson - Libary einbinden</w:t>
+      </w:r>
+      <w:r>
+        <w:tab/>
+      </w:r>
+      <w:r>
+        <w:fldChar w:fldCharType="begin"/>
+      </w:r>
+      <w:r>
+        <w:instrText xml:space="preserve"> PAGEREF _Toc485851856 \h </w:instrText>
+      </w:r>
+      <w:r>
+        <w:fldChar w:fldCharType="separate"/>
+      </w:r>
+      <w:r>
+        <w:t>35</w:t>
+      </w:r>
+      <w:r>
+        <w:fldChar w:fldCharType="end"/>
+      </w:r>
+    </w:p>
+    <w:p>
+      <w:pPr>
+        <w:pStyle w:val="Verzeichnis3"/>
         <w:rPr>
           <w:rFonts w:asciiTheme="minorHAnsi" w:eastAsiaTheme="minorEastAsia" w:hAnsiTheme="minorHAnsi" w:cstheme="minorBidi"/>
           <w:sz w:val="22"/>
           <w:szCs w:val="22"/>
-          <w:lang w:eastAsia="zh-CN"/>
-        </w:rPr>
-        <w:tab/>
-      </w:r>
-      <w:r>
-        <w:t>Projekt spezifische Librarys integrieren</w:t>
-      </w:r>
-      <w:r>
-        <w:tab/>
-      </w:r>
-      <w:r>
-        <w:fldChar w:fldCharType="begin"/>
-      </w:r>
-      <w:r>
-        <w:instrText xml:space="preserve"> PAGEREF _Toc485213769 \h </w:instrText>
-      </w:r>
-      <w:r>
-        <w:fldChar w:fldCharType="separate"/>
-      </w:r>
-      <w:r>
-        <w:t>35</w:t>
-      </w:r>
-      <w:r>
-        <w:fldChar w:fldCharType="end"/>
-      </w:r>
-    </w:p>
-    <w:p>
-      <w:pPr>
-        <w:pStyle w:val="Verzeichnis2"/>
+        </w:rPr>
+      </w:pPr>
+      <w:r>
+        <w:t>5.3.7</w:t>
+      </w:r>
+      <w:r>
         <w:rPr>
           <w:rFonts w:asciiTheme="minorHAnsi" w:eastAsiaTheme="minorEastAsia" w:hAnsiTheme="minorHAnsi" w:cstheme="minorBidi"/>
           <w:sz w:val="22"/>
           <w:szCs w:val="22"/>
-          <w:lang w:eastAsia="zh-CN"/>
-        </w:rPr>
-      </w:pPr>
-      <w:r>
-        <w:t>5.4</w:t>
-      </w:r>
-      <w:r>
+        </w:rPr>
+        <w:tab/>
+      </w:r>
+      <w:r>
+        <w:t>Projekt spezifische Librarys integrieren</w:t>
+      </w:r>
+      <w:r>
+        <w:tab/>
+      </w:r>
+      <w:r>
+        <w:fldChar w:fldCharType="begin"/>
+      </w:r>
+      <w:r>
+        <w:instrText xml:space="preserve"> PAGEREF _Toc485851857 \h </w:instrText>
+      </w:r>
+      <w:r>
+        <w:fldChar w:fldCharType="separate"/>
+      </w:r>
+      <w:r>
+        <w:t>35</w:t>
+      </w:r>
+      <w:r>
+        <w:fldChar w:fldCharType="end"/>
+      </w:r>
+    </w:p>
+    <w:p>
+      <w:pPr>
+        <w:pStyle w:val="Verzeichnis2"/>
         <w:rPr>
           <w:rFonts w:asciiTheme="minorHAnsi" w:eastAsiaTheme="minorEastAsia" w:hAnsiTheme="minorHAnsi" w:cstheme="minorBidi"/>
           <w:sz w:val="22"/>
           <w:szCs w:val="22"/>
-          <w:lang w:eastAsia="zh-CN"/>
-        </w:rPr>
-        <w:tab/>
-      </w:r>
-      <w:r>
-        <w:t>Der Flashvorgang</w:t>
-      </w:r>
-      <w:r>
-        <w:tab/>
-      </w:r>
-      <w:r>
-        <w:fldChar w:fldCharType="begin"/>
-      </w:r>
-      <w:r>
-        <w:instrText xml:space="preserve"> PAGEREF _Toc485213770 \h </w:instrText>
-      </w:r>
-      <w:r>
-        <w:fldChar w:fldCharType="separate"/>
-      </w:r>
-      <w:r>
-        <w:t>39</w:t>
-      </w:r>
-      <w:r>
-        <w:fldChar w:fldCharType="end"/>
-      </w:r>
-    </w:p>
-    <w:p>
-      <w:pPr>
-        <w:pStyle w:val="Verzeichnis2"/>
+        </w:rPr>
+      </w:pPr>
+      <w:r>
+        <w:t>5.4</w:t>
+      </w:r>
+      <w:r>
         <w:rPr>
           <w:rFonts w:asciiTheme="minorHAnsi" w:eastAsiaTheme="minorEastAsia" w:hAnsiTheme="minorHAnsi" w:cstheme="minorBidi"/>
           <w:sz w:val="22"/>
           <w:szCs w:val="22"/>
-          <w:lang w:eastAsia="zh-CN"/>
-        </w:rPr>
-      </w:pPr>
-      <w:r>
-        <w:t>5.5</w:t>
-      </w:r>
-      <w:r>
+        </w:rPr>
+        <w:tab/>
+      </w:r>
+      <w:r>
+        <w:t>Der Flashvorgang</w:t>
+      </w:r>
+      <w:r>
+        <w:tab/>
+      </w:r>
+      <w:r>
+        <w:fldChar w:fldCharType="begin"/>
+      </w:r>
+      <w:r>
+        <w:instrText xml:space="preserve"> PAGEREF _Toc485851858 \h </w:instrText>
+      </w:r>
+      <w:r>
+        <w:fldChar w:fldCharType="separate"/>
+      </w:r>
+      <w:r>
+        <w:t>39</w:t>
+      </w:r>
+      <w:r>
+        <w:fldChar w:fldCharType="end"/>
+      </w:r>
+    </w:p>
+    <w:p>
+      <w:pPr>
+        <w:pStyle w:val="Verzeichnis2"/>
         <w:rPr>
           <w:rFonts w:asciiTheme="minorHAnsi" w:eastAsiaTheme="minorEastAsia" w:hAnsiTheme="minorHAnsi" w:cstheme="minorBidi"/>
           <w:sz w:val="22"/>
           <w:szCs w:val="22"/>
-          <w:lang w:eastAsia="zh-CN"/>
-        </w:rPr>
-        <w:tab/>
-      </w:r>
-      <w:r>
-        <w:t>Übertragung der  HTML Komponenten</w:t>
-      </w:r>
-      <w:r>
-        <w:tab/>
-      </w:r>
-      <w:r>
-        <w:fldChar w:fldCharType="begin"/>
-      </w:r>
-      <w:r>
-        <w:instrText xml:space="preserve"> PAGEREF _Toc485213771 \h </w:instrText>
-      </w:r>
-      <w:r>
-        <w:fldChar w:fldCharType="separate"/>
-      </w:r>
-      <w:r>
-        <w:t>42</w:t>
-      </w:r>
-      <w:r>
-        <w:fldChar w:fldCharType="end"/>
-      </w:r>
-    </w:p>
-    <w:p>
-      <w:pPr>
-        <w:pStyle w:val="Verzeichnis2"/>
+        </w:rPr>
+      </w:pPr>
+      <w:r>
+        <w:t>5.5</w:t>
+      </w:r>
+      <w:r>
         <w:rPr>
           <w:rFonts w:asciiTheme="minorHAnsi" w:eastAsiaTheme="minorEastAsia" w:hAnsiTheme="minorHAnsi" w:cstheme="minorBidi"/>
           <w:sz w:val="22"/>
           <w:szCs w:val="22"/>
-          <w:lang w:eastAsia="zh-CN"/>
-        </w:rPr>
-      </w:pPr>
-      <w:r>
-        <w:t>5.6</w:t>
-      </w:r>
-      <w:r>
+        </w:rPr>
+        <w:tab/>
+      </w:r>
+      <w:r>
+        <w:t>Übertragung der  HTML Komponenten</w:t>
+      </w:r>
+      <w:r>
+        <w:tab/>
+      </w:r>
+      <w:r>
+        <w:fldChar w:fldCharType="begin"/>
+      </w:r>
+      <w:r>
+        <w:instrText xml:space="preserve"> PAGEREF _Toc485851859 \h </w:instrText>
+      </w:r>
+      <w:r>
+        <w:fldChar w:fldCharType="separate"/>
+      </w:r>
+      <w:r>
+        <w:t>42</w:t>
+      </w:r>
+      <w:r>
+        <w:fldChar w:fldCharType="end"/>
+      </w:r>
+    </w:p>
+    <w:p>
+      <w:pPr>
+        <w:pStyle w:val="Verzeichnis2"/>
         <w:rPr>
           <w:rFonts w:asciiTheme="minorHAnsi" w:eastAsiaTheme="minorEastAsia" w:hAnsiTheme="minorHAnsi" w:cstheme="minorBidi"/>
           <w:sz w:val="22"/>
           <w:szCs w:val="22"/>
-          <w:lang w:eastAsia="zh-CN"/>
-        </w:rPr>
-        <w:tab/>
-      </w:r>
-      <w:r>
-        <w:t>Verbindung mit dem Terminalprogramm PUTTY</w:t>
-      </w:r>
-      <w:r>
-        <w:tab/>
-      </w:r>
-      <w:r>
-        <w:fldChar w:fldCharType="begin"/>
-      </w:r>
-      <w:r>
-        <w:instrText xml:space="preserve"> PAGEREF _Toc485213772 \h </w:instrText>
-      </w:r>
-      <w:r>
-        <w:fldChar w:fldCharType="separate"/>
-      </w:r>
-      <w:r>
-        <w:t>43</w:t>
-      </w:r>
-      <w:r>
-        <w:fldChar w:fldCharType="end"/>
-      </w:r>
-    </w:p>
-    <w:p>
-      <w:pPr>
-        <w:pStyle w:val="Verzeichnis2"/>
+        </w:rPr>
+      </w:pPr>
+      <w:r>
+        <w:t>5.6</w:t>
+      </w:r>
+      <w:r>
         <w:rPr>
           <w:rFonts w:asciiTheme="minorHAnsi" w:eastAsiaTheme="minorEastAsia" w:hAnsiTheme="minorHAnsi" w:cstheme="minorBidi"/>
           <w:sz w:val="22"/>
           <w:szCs w:val="22"/>
-          <w:lang w:eastAsia="zh-CN"/>
-        </w:rPr>
-      </w:pPr>
-      <w:r>
-        <w:t>5.7</w:t>
-      </w:r>
-      <w:r>
+        </w:rPr>
+        <w:tab/>
+      </w:r>
+      <w:r>
+        <w:t>Verbindung mit dem Terminalprogramm PUTTY</w:t>
+      </w:r>
+      <w:r>
+        <w:tab/>
+      </w:r>
+      <w:r>
+        <w:fldChar w:fldCharType="begin"/>
+      </w:r>
+      <w:r>
+        <w:instrText xml:space="preserve"> PAGEREF _Toc485851860 \h </w:instrText>
+      </w:r>
+      <w:r>
+        <w:fldChar w:fldCharType="separate"/>
+      </w:r>
+      <w:r>
+        <w:t>43</w:t>
+      </w:r>
+      <w:r>
+        <w:fldChar w:fldCharType="end"/>
+      </w:r>
+    </w:p>
+    <w:p>
+      <w:pPr>
+        <w:pStyle w:val="Verzeichnis2"/>
         <w:rPr>
           <w:rFonts w:asciiTheme="minorHAnsi" w:eastAsiaTheme="minorEastAsia" w:hAnsiTheme="minorHAnsi" w:cstheme="minorBidi"/>
           <w:sz w:val="22"/>
           <w:szCs w:val="22"/>
-          <w:lang w:eastAsia="zh-CN"/>
-        </w:rPr>
-        <w:tab/>
-      </w:r>
-      <w:r>
-        <w:t>Konfiguration der</w:t>
-      </w:r>
-      <w:r>
-        <w:t xml:space="preserve"> WLAN-</w:t>
-      </w:r>
-      <w:r>
-        <w:t>Verbindung</w:t>
-      </w:r>
-      <w:r>
-        <w:t xml:space="preserve"> </w:t>
-      </w:r>
-      <w:r>
-        <w:t>über die Serielle Schnittstelle</w:t>
-      </w:r>
-      <w:r>
-        <w:tab/>
-      </w:r>
-      <w:r>
-        <w:fldChar w:fldCharType="begin"/>
-      </w:r>
-      <w:r>
-        <w:instrText xml:space="preserve"> PAGEREF _Toc485213773 \h </w:instrText>
-      </w:r>
-      <w:r>
-        <w:fldChar w:fldCharType="separate"/>
-      </w:r>
-      <w:r>
-        <w:t>44</w:t>
-      </w:r>
-      <w:r>
-        <w:fldChar w:fldCharType="end"/>
-      </w:r>
-    </w:p>
-    <w:p>
-      <w:pPr>
-        <w:pStyle w:val="Verzeichnis2"/>
+        </w:rPr>
+      </w:pPr>
+      <w:r>
+        <w:t>5.7</w:t>
+      </w:r>
+      <w:r>
         <w:rPr>
           <w:rFonts w:asciiTheme="minorHAnsi" w:eastAsiaTheme="minorEastAsia" w:hAnsiTheme="minorHAnsi" w:cstheme="minorBidi"/>
           <w:sz w:val="22"/>
           <w:szCs w:val="22"/>
-          <w:lang w:eastAsia="zh-CN"/>
-        </w:rPr>
-      </w:pPr>
-      <w:r>
-        <w:rPr>
-          <w:lang w:val="en-US"/>
-        </w:rPr>
-        <w:t>5.8</w:t>
-      </w:r>
-      <w:r>
+        </w:rPr>
+        <w:tab/>
+      </w:r>
+      <w:r>
+        <w:t>Konfiguration der</w:t>
+      </w:r>
+      <w:r>
+        <w:t xml:space="preserve"> WLAN-</w:t>
+      </w:r>
+      <w:r>
+        <w:t>Verbindung</w:t>
+      </w:r>
+      <w:r>
+        <w:t xml:space="preserve"> </w:t>
+      </w:r>
+      <w:r>
+        <w:t>über die Serielle Schnittstelle</w:t>
+      </w:r>
+      <w:r>
+        <w:tab/>
+      </w:r>
+      <w:r>
+        <w:fldChar w:fldCharType="begin"/>
+      </w:r>
+      <w:r>
+        <w:instrText xml:space="preserve"> PAGEREF _Toc485851861 \h </w:instrText>
+      </w:r>
+      <w:r>
+        <w:fldChar w:fldCharType="separate"/>
+      </w:r>
+      <w:r>
+        <w:t>44</w:t>
+      </w:r>
+      <w:r>
+        <w:fldChar w:fldCharType="end"/>
+      </w:r>
+    </w:p>
+    <w:p>
+      <w:pPr>
+        <w:pStyle w:val="Verzeichnis2"/>
         <w:rPr>
           <w:rFonts w:asciiTheme="minorHAnsi" w:eastAsiaTheme="minorEastAsia" w:hAnsiTheme="minorHAnsi" w:cstheme="minorBidi"/>
           <w:sz w:val="22"/>
           <w:szCs w:val="22"/>
-          <w:lang w:eastAsia="zh-CN"/>
-        </w:rPr>
-        <w:tab/>
-      </w:r>
+        </w:rPr>
+      </w:pPr>
       <w:r>
         <w:rPr>
           <w:lang w:val="en-US"/>
         </w:rPr>
-        <w:t>Die Software Schnittstellen</w:t>
-      </w:r>
-      <w:r>
-        <w:tab/>
-      </w:r>
-      <w:r>
-        <w:fldChar w:fldCharType="begin"/>
-      </w:r>
-      <w:r>
-        <w:instrText xml:space="preserve"> PAGEREF _Toc485213774 \h </w:instrText>
-      </w:r>
-      <w:r>
-        <w:fldChar w:fldCharType="separate"/>
-      </w:r>
-      <w:r>
-        <w:t>45</w:t>
-      </w:r>
-      <w:r>
-        <w:fldChar w:fldCharType="end"/>
-      </w:r>
-    </w:p>
-    <w:p>
-      <w:pPr>
-        <w:pStyle w:val="Verzeichnis1"/>
+        <w:t>5.8</w:t>
+      </w:r>
+      <w:r>
         <w:rPr>
           <w:rFonts w:asciiTheme="minorHAnsi" w:eastAsiaTheme="minorEastAsia" w:hAnsiTheme="minorHAnsi" w:cstheme="minorBidi"/>
           <w:sz w:val="22"/>
           <w:szCs w:val="22"/>
-          <w:lang w:eastAsia="zh-CN"/>
-        </w:rPr>
-      </w:pPr>
-      <w:r>
-        <w:t>6</w:t>
-      </w:r>
-      <w:r>
+        </w:rPr>
+        <w:tab/>
+      </w:r>
+      <w:r>
+        <w:rPr>
+          <w:lang w:val="en-US"/>
+        </w:rPr>
+        <w:t>Die Software Schnittstellen</w:t>
+      </w:r>
+      <w:r>
+        <w:tab/>
+      </w:r>
+      <w:r>
+        <w:fldChar w:fldCharType="begin"/>
+      </w:r>
+      <w:r>
+        <w:instrText xml:space="preserve"> PAGEREF _Toc485851862 \h </w:instrText>
+      </w:r>
+      <w:r>
+        <w:fldChar w:fldCharType="separate"/>
+      </w:r>
+      <w:r>
+        <w:t>45</w:t>
+      </w:r>
+      <w:r>
+        <w:fldChar w:fldCharType="end"/>
+      </w:r>
+    </w:p>
+    <w:p>
+      <w:pPr>
+        <w:pStyle w:val="Verzeichnis1"/>
         <w:rPr>
           <w:rFonts w:asciiTheme="minorHAnsi" w:eastAsiaTheme="minorEastAsia" w:hAnsiTheme="minorHAnsi" w:cstheme="minorBidi"/>
           <w:sz w:val="22"/>
           <w:szCs w:val="22"/>
-          <w:lang w:eastAsia="zh-CN"/>
+        </w:rPr>
+      </w:pPr>
+      <w:r>
+        <w:t>6</w:t>
+      </w:r>
+      <w:r>
+        <w:rPr>
+          <w:rFonts w:asciiTheme="minorHAnsi" w:eastAsiaTheme="minorEastAsia" w:hAnsiTheme="minorHAnsi" w:cstheme="minorBidi"/>
+          <w:sz w:val="22"/>
+          <w:szCs w:val="22"/>
         </w:rPr>
         <w:tab/>
       </w:r>
@@ -2546,7 +2450,7 @@
         <w:fldChar w:fldCharType="begin"/>
       </w:r>
       <w:r>
-        <w:instrText xml:space="preserve"> PAGEREF _Toc485213775 \h </w:instrText>
+        <w:instrText xml:space="preserve"> PAGEREF _Toc485851863 \h </w:instrText>
       </w:r>
       <w:r>
         <w:fldChar w:fldCharType="separate"/>
@@ -2592,25 +2496,25 @@
       <w:pPr>
         <w:pStyle w:val="berschrift1"/>
       </w:pPr>
-      <w:bookmarkStart w:id="1" w:name="_Toc485213730"/>
+      <w:bookmarkStart w:id="2" w:name="_Toc485851818"/>
       <w:r>
         <w:lastRenderedPageBreak/>
         <w:t>Einleitung</w:t>
       </w:r>
-      <w:bookmarkEnd w:id="1"/>
+      <w:bookmarkEnd w:id="2"/>
     </w:p>
     <w:p>
       <w:pPr>
         <w:pStyle w:val="berschrift2"/>
       </w:pPr>
-      <w:bookmarkStart w:id="2" w:name="_Toc485213731"/>
+      <w:bookmarkStart w:id="3" w:name="_Toc485851819"/>
       <w:r>
         <w:t>Das Wlanthermo N</w:t>
       </w:r>
       <w:r>
         <w:t>ANO</w:t>
       </w:r>
-      <w:bookmarkEnd w:id="2"/>
+      <w:bookmarkEnd w:id="3"/>
     </w:p>
     <w:p>
       <w:r>
@@ -2715,11 +2619,11 @@
       <w:pPr>
         <w:pStyle w:val="berschrift2"/>
       </w:pPr>
-      <w:bookmarkStart w:id="3" w:name="_Toc485213732"/>
+      <w:bookmarkStart w:id="4" w:name="_Toc485851820"/>
       <w:r>
         <w:t>Funktionsübersicht</w:t>
       </w:r>
-      <w:bookmarkEnd w:id="3"/>
+      <w:bookmarkEnd w:id="4"/>
     </w:p>
     <w:p>
       <w:pPr>
@@ -2880,12 +2784,12 @@
       <w:pPr>
         <w:pStyle w:val="berschrift2"/>
       </w:pPr>
-      <w:bookmarkStart w:id="4" w:name="_Toc485213733"/>
+      <w:bookmarkStart w:id="5" w:name="_Toc485851821"/>
       <w:r>
         <w:lastRenderedPageBreak/>
         <w:t>Die Anschlüsse</w:t>
       </w:r>
-      <w:bookmarkEnd w:id="4"/>
+      <w:bookmarkEnd w:id="5"/>
       <w:r>
         <w:t xml:space="preserve"> </w:t>
       </w:r>
@@ -6668,14 +6572,14 @@
       <w:pPr>
         <w:pStyle w:val="berschrift3"/>
       </w:pPr>
-      <w:bookmarkStart w:id="5" w:name="_Toc485213734"/>
+      <w:bookmarkStart w:id="6" w:name="_Toc485851822"/>
       <w:r>
         <w:t>Temperatur</w:t>
       </w:r>
       <w:r>
         <w:t>messkanäle</w:t>
       </w:r>
-      <w:bookmarkEnd w:id="5"/>
+      <w:bookmarkEnd w:id="6"/>
     </w:p>
     <w:p>
       <w:pPr>
@@ -6860,14 +6764,14 @@
         <w:lastRenderedPageBreak/>
         <w:t xml:space="preserve"> </w:t>
       </w:r>
-      <w:bookmarkStart w:id="6" w:name="_Toc485213735"/>
+      <w:bookmarkStart w:id="7" w:name="_Toc485851823"/>
       <w:r>
         <w:rPr>
           <w:lang w:val="en-US"/>
         </w:rPr>
         <w:t>Micro-USB und Lade-LED</w:t>
       </w:r>
-      <w:bookmarkEnd w:id="6"/>
+      <w:bookmarkEnd w:id="7"/>
     </w:p>
     <w:p>
       <w:r>
@@ -6927,7 +6831,7 @@
       <w:r>
         <w:t xml:space="preserve"> </w:t>
       </w:r>
-      <w:bookmarkStart w:id="7" w:name="_Toc485213736"/>
+      <w:bookmarkStart w:id="8" w:name="_Toc485851824"/>
       <w:r>
         <w:t>On/</w:t>
       </w:r>
@@ -6937,17 +6841,17 @@
       <w:r>
         <w:t>ff-Schalter</w:t>
       </w:r>
-      <w:bookmarkEnd w:id="7"/>
+      <w:bookmarkEnd w:id="8"/>
     </w:p>
     <w:p>
       <w:pPr>
         <w:pStyle w:val="berschrift4"/>
       </w:pPr>
-      <w:bookmarkStart w:id="8" w:name="_Toc485213737"/>
+      <w:bookmarkStart w:id="9" w:name="_Toc485851825"/>
       <w:r>
         <w:t>Batteriebetrieb</w:t>
       </w:r>
-      <w:bookmarkEnd w:id="8"/>
+      <w:bookmarkEnd w:id="9"/>
     </w:p>
     <w:p>
       <w:r>
@@ -6997,11 +6901,11 @@
       <w:pPr>
         <w:pStyle w:val="berschrift4"/>
       </w:pPr>
-      <w:bookmarkStart w:id="9" w:name="_Toc485213738"/>
+      <w:bookmarkStart w:id="10" w:name="_Toc485851826"/>
       <w:r>
         <w:t>Netzbetrieb</w:t>
       </w:r>
-      <w:bookmarkEnd w:id="9"/>
+      <w:bookmarkEnd w:id="10"/>
     </w:p>
     <w:p>
       <w:r>
@@ -7062,12 +6966,12 @@
       <w:pPr>
         <w:pStyle w:val="berschrift3"/>
       </w:pPr>
-      <w:bookmarkStart w:id="10" w:name="_Toc485213739"/>
+      <w:bookmarkStart w:id="11" w:name="_Toc485851827"/>
       <w:r>
         <w:lastRenderedPageBreak/>
         <w:t>Pitmaster-Buchse</w:t>
       </w:r>
-      <w:bookmarkEnd w:id="10"/>
+      <w:bookmarkEnd w:id="11"/>
     </w:p>
     <w:p>
       <w:r>
@@ -7162,14 +7066,14 @@
       <w:r>
         <w:t xml:space="preserve"> </w:t>
       </w:r>
-      <w:bookmarkStart w:id="11" w:name="_Toc485213740"/>
+      <w:bookmarkStart w:id="12" w:name="_Toc485851828"/>
       <w:r>
         <w:t>WLAN</w:t>
       </w:r>
       <w:r>
         <w:t xml:space="preserve"> Modul</w:t>
       </w:r>
-      <w:bookmarkEnd w:id="11"/>
+      <w:bookmarkEnd w:id="12"/>
     </w:p>
     <w:p>
       <w:r>
@@ -7216,7 +7120,7 @@
       <w:pPr>
         <w:pStyle w:val="berschrift1"/>
       </w:pPr>
-      <w:bookmarkStart w:id="12" w:name="_Toc485213741"/>
+      <w:bookmarkStart w:id="13" w:name="_Toc485851829"/>
       <w:r>
         <w:lastRenderedPageBreak/>
         <w:t>D</w:t>
@@ -7233,7 +7137,7 @@
       <w:r>
         <w:t>Display</w:t>
       </w:r>
-      <w:bookmarkEnd w:id="12"/>
+      <w:bookmarkEnd w:id="13"/>
     </w:p>
     <w:p>
       <w:r>
@@ -7407,12 +7311,12 @@
       <w:pPr>
         <w:pStyle w:val="berschrift2"/>
       </w:pPr>
-      <w:bookmarkStart w:id="13" w:name="_Toc485213742"/>
+      <w:bookmarkStart w:id="14" w:name="_Toc485851830"/>
       <w:r>
         <w:lastRenderedPageBreak/>
         <w:t>Bedienungen und Funktionen am Gerät</w:t>
       </w:r>
-      <w:bookmarkEnd w:id="13"/>
+      <w:bookmarkEnd w:id="14"/>
     </w:p>
     <w:p>
       <w:pPr>
@@ -8181,7 +8085,7 @@
           <w:lang w:eastAsia="zh-CN"/>
         </w:rPr>
       </w:pPr>
-      <w:bookmarkStart w:id="14" w:name="_Toc485213743"/>
+      <w:bookmarkStart w:id="15" w:name="_Toc485851831"/>
       <w:r>
         <w:rPr>
           <w:lang w:eastAsia="zh-CN"/>
@@ -8189,7 +8093,7 @@
         <w:lastRenderedPageBreak/>
         <w:t>Menüstruktur</w:t>
       </w:r>
-      <w:bookmarkEnd w:id="14"/>
+      <w:bookmarkEnd w:id="15"/>
     </w:p>
     <w:p>
       <w:pPr>
@@ -8198,14 +8102,14 @@
           <w:lang w:eastAsia="zh-CN"/>
         </w:rPr>
       </w:pPr>
-      <w:bookmarkStart w:id="15" w:name="_Toc485213744"/>
+      <w:bookmarkStart w:id="16" w:name="_Toc485851832"/>
       <w:r>
         <w:rPr>
           <w:lang w:eastAsia="zh-CN"/>
         </w:rPr>
         <w:t>Hauptmenü</w:t>
       </w:r>
-      <w:bookmarkEnd w:id="15"/>
+      <w:bookmarkEnd w:id="16"/>
     </w:p>
     <w:p>
       <w:pPr>
@@ -8457,7 +8361,7 @@
           <w:lang w:eastAsia="zh-CN"/>
         </w:rPr>
       </w:pPr>
-      <w:bookmarkStart w:id="16" w:name="_Toc485213745"/>
+      <w:bookmarkStart w:id="17" w:name="_Toc485851833"/>
       <w:r>
         <w:rPr>
           <w:lang w:eastAsia="zh-CN"/>
@@ -8465,7 +8369,7 @@
         <w:lastRenderedPageBreak/>
         <w:t>Pitmaster und System Menü</w:t>
       </w:r>
-      <w:bookmarkEnd w:id="16"/>
+      <w:bookmarkEnd w:id="17"/>
     </w:p>
     <w:p>
       <w:pPr>
@@ -8731,7 +8635,7 @@
           <w:lang w:eastAsia="zh-CN"/>
         </w:rPr>
       </w:pPr>
-      <w:bookmarkStart w:id="17" w:name="_Toc485213746"/>
+      <w:bookmarkStart w:id="18" w:name="_Toc485851834"/>
       <w:r>
         <w:rPr>
           <w:noProof/>
@@ -9145,7 +9049,7 @@
         </w:rPr>
         <w:t xml:space="preserve"> im Detail</w:t>
       </w:r>
-      <w:bookmarkEnd w:id="17"/>
+      <w:bookmarkEnd w:id="18"/>
     </w:p>
     <w:p>
       <w:pPr>
@@ -10780,7 +10684,7 @@
           <w:lang w:eastAsia="zh-CN"/>
         </w:rPr>
       </w:pPr>
-      <w:bookmarkStart w:id="18" w:name="_Toc485213747"/>
+      <w:bookmarkStart w:id="19" w:name="_Toc485851835"/>
       <w:r>
         <w:rPr>
           <w:noProof/>
@@ -10888,7 +10792,7 @@
         </w:rPr>
         <w:t>Die Kanal Einstellungen im Detail</w:t>
       </w:r>
-      <w:bookmarkEnd w:id="18"/>
+      <w:bookmarkEnd w:id="19"/>
     </w:p>
     <w:p>
       <w:pPr>
@@ -11869,7 +11773,7 @@
           <w:lang w:eastAsia="zh-CN"/>
         </w:rPr>
       </w:pPr>
-      <w:bookmarkStart w:id="19" w:name="_Toc485213748"/>
+      <w:bookmarkStart w:id="20" w:name="_Toc485851836"/>
       <w:r>
         <w:rPr>
           <w:noProof/>
@@ -11954,7 +11858,7 @@
         </w:rPr>
         <w:t>as Pitmaster Menü im Detail</w:t>
       </w:r>
-      <w:bookmarkEnd w:id="19"/>
+      <w:bookmarkEnd w:id="20"/>
     </w:p>
     <w:p>
       <w:pPr>
@@ -12940,7 +12844,7 @@
           <w:lang w:eastAsia="zh-CN"/>
         </w:rPr>
       </w:pPr>
-      <w:bookmarkStart w:id="20" w:name="_Toc485213749"/>
+      <w:bookmarkStart w:id="21" w:name="_Toc485851837"/>
       <w:r>
         <w:rPr>
           <w:noProof/>
@@ -13025,7 +12929,7 @@
         </w:rPr>
         <w:t>as System Menü im Detail</w:t>
       </w:r>
-      <w:bookmarkEnd w:id="20"/>
+      <w:bookmarkEnd w:id="21"/>
     </w:p>
     <w:p>
       <w:pPr>
@@ -14593,7 +14497,7 @@
       <w:pPr>
         <w:pStyle w:val="berschrift1"/>
       </w:pPr>
-      <w:bookmarkStart w:id="21" w:name="_Toc485213750"/>
+      <w:bookmarkStart w:id="22" w:name="_Toc485851838"/>
       <w:r>
         <w:lastRenderedPageBreak/>
         <w:t>WEB</w:t>
@@ -14601,27 +14505,27 @@
       <w:r>
         <w:t xml:space="preserve"> GUI</w:t>
       </w:r>
-      <w:bookmarkEnd w:id="21"/>
+      <w:bookmarkEnd w:id="22"/>
     </w:p>
     <w:p>
       <w:pPr>
         <w:pStyle w:val="berschrift2"/>
       </w:pPr>
-      <w:bookmarkStart w:id="22" w:name="_Toc485213751"/>
+      <w:bookmarkStart w:id="23" w:name="_Toc485851839"/>
       <w:r>
         <w:t>Bedienungen und Funktionen über WEB GUI</w:t>
       </w:r>
-      <w:bookmarkEnd w:id="22"/>
+      <w:bookmarkEnd w:id="23"/>
     </w:p>
     <w:p>
       <w:pPr>
         <w:pStyle w:val="berschrift3"/>
       </w:pPr>
-      <w:bookmarkStart w:id="23" w:name="_Toc485213752"/>
+      <w:bookmarkStart w:id="24" w:name="_Toc485851840"/>
       <w:r>
         <w:t>Hauptseite</w:t>
       </w:r>
-      <w:bookmarkEnd w:id="23"/>
+      <w:bookmarkEnd w:id="24"/>
     </w:p>
     <w:p>
       <w:pPr>
@@ -14858,12 +14762,12 @@
       <w:pPr>
         <w:pStyle w:val="berschrift3"/>
       </w:pPr>
-      <w:bookmarkStart w:id="24" w:name="_Toc485213753"/>
+      <w:bookmarkStart w:id="25" w:name="_Toc485851841"/>
       <w:r>
         <w:lastRenderedPageBreak/>
         <w:t>Messkanaleinstellungen</w:t>
       </w:r>
-      <w:bookmarkEnd w:id="24"/>
+      <w:bookmarkEnd w:id="25"/>
     </w:p>
     <w:p/>
     <w:p>
@@ -14972,12 +14876,12 @@
       <w:pPr>
         <w:pStyle w:val="berschrift3"/>
       </w:pPr>
-      <w:bookmarkStart w:id="25" w:name="_Toc485213754"/>
+      <w:bookmarkStart w:id="26" w:name="_Toc485851842"/>
       <w:r>
         <w:lastRenderedPageBreak/>
         <w:t>Wlan Einstellungen</w:t>
       </w:r>
-      <w:bookmarkEnd w:id="25"/>
+      <w:bookmarkEnd w:id="26"/>
     </w:p>
     <w:p>
       <w:r>
@@ -15087,12 +14991,12 @@
       <w:pPr>
         <w:pStyle w:val="berschrift3"/>
       </w:pPr>
-      <w:bookmarkStart w:id="26" w:name="_Toc485213755"/>
+      <w:bookmarkStart w:id="27" w:name="_Toc485851843"/>
       <w:r>
         <w:lastRenderedPageBreak/>
         <w:t>Systemeinstellungen</w:t>
       </w:r>
-      <w:bookmarkEnd w:id="26"/>
+      <w:bookmarkEnd w:id="27"/>
     </w:p>
     <w:p>
       <w:r>
@@ -15202,12 +15106,12 @@
       <w:pPr>
         <w:pStyle w:val="berschrift3"/>
       </w:pPr>
-      <w:bookmarkStart w:id="27" w:name="_Toc485213756"/>
+      <w:bookmarkStart w:id="28" w:name="_Toc485851844"/>
       <w:r>
         <w:lastRenderedPageBreak/>
         <w:t>Thinkspeak</w:t>
       </w:r>
-      <w:bookmarkEnd w:id="27"/>
+      <w:bookmarkEnd w:id="28"/>
     </w:p>
     <w:p>
       <w:r>
@@ -15308,8 +15212,6 @@
       <w:pPr>
         <w:pStyle w:val="Tabellenberschrift"/>
       </w:pPr>
-      <w:bookmarkStart w:id="28" w:name="_GoBack"/>
-      <w:bookmarkEnd w:id="28"/>
     </w:p>
     <w:p/>
     <w:p/>
@@ -15321,15 +15223,18 @@
       <w:pPr>
         <w:pStyle w:val="berschrift1"/>
       </w:pPr>
-      <w:bookmarkStart w:id="29" w:name="_Toc485213757"/>
+      <w:bookmarkStart w:id="29" w:name="_Toc485851845"/>
       <w:r>
         <w:lastRenderedPageBreak/>
         <w:t>Die Har</w:t>
       </w:r>
       <w:r>
-        <w:t xml:space="preserve">dware </w:t>
+        <w:t>dware</w:t>
       </w:r>
       <w:bookmarkEnd w:id="29"/>
+      <w:r>
+        <w:t xml:space="preserve"> </w:t>
+      </w:r>
     </w:p>
     <w:p>
       <w:pPr>
@@ -15360,13 +15265,7 @@
         <w:t>muss man</w:t>
       </w:r>
       <w:r>
-        <w:t xml:space="preserve"> mit Kosten zwischen 70 - 90 € (exklusive Temperaturfühler) rechnen. Eine </w:t>
-      </w:r>
-      <w:r>
-        <w:t>detaillierte</w:t>
-      </w:r>
-      <w:r>
-        <w:t xml:space="preserve"> Auflistung </w:t>
+        <w:t xml:space="preserve"> mit Kosten zwischen 70 - 90 € (exklusive Temperaturfühler) rechnen. Eine detaillierte Auflistung </w:t>
       </w:r>
       <w:r>
         <w:t>ist</w:t>
@@ -15418,9 +15317,11 @@
       <w:pPr>
         <w:pStyle w:val="berschrift2"/>
       </w:pPr>
+      <w:bookmarkStart w:id="30" w:name="_Toc485851846"/>
       <w:r>
         <w:t>Zusammenbauvarianten für Selbstbauer:</w:t>
       </w:r>
+      <w:bookmarkEnd w:id="30"/>
     </w:p>
     <w:p>
       <w:r>
@@ -15616,16 +15517,7 @@
             <w:sz w:val="22"/>
             <w:szCs w:val="22"/>
           </w:rPr>
-          <w:t>Lin</w:t>
-        </w:r>
-        <w:r>
-          <w:rPr>
-            <w:rFonts w:ascii="Verdana" w:hAnsi="Verdana" w:cs="Arial"/>
-            <w:color w:val="7E512C"/>
-            <w:sz w:val="22"/>
-            <w:szCs w:val="22"/>
-          </w:rPr>
-          <w:t>k</w:t>
+          <w:t>Link</w:t>
         </w:r>
       </w:hyperlink>
     </w:p>
@@ -16245,24 +16137,24 @@
       <w:pPr>
         <w:pStyle w:val="berschrift1"/>
       </w:pPr>
-      <w:bookmarkStart w:id="30" w:name="_Toc485213759"/>
+      <w:bookmarkStart w:id="31" w:name="_Toc485851847"/>
       <w:r>
         <w:lastRenderedPageBreak/>
         <w:t>Software Installation</w:t>
       </w:r>
-      <w:bookmarkEnd w:id="30"/>
+      <w:bookmarkEnd w:id="31"/>
     </w:p>
     <w:p>
       <w:pPr>
         <w:pStyle w:val="berschrift2"/>
       </w:pPr>
-      <w:bookmarkStart w:id="31" w:name="_Toc478323227"/>
-      <w:bookmarkStart w:id="32" w:name="_Toc485213760"/>
+      <w:bookmarkStart w:id="32" w:name="_Toc478323227"/>
+      <w:bookmarkStart w:id="33" w:name="_Toc485851848"/>
       <w:r>
         <w:t>Installation des USB Treibers</w:t>
       </w:r>
-      <w:bookmarkEnd w:id="31"/>
       <w:bookmarkEnd w:id="32"/>
+      <w:bookmarkEnd w:id="33"/>
     </w:p>
     <w:p>
       <w:r>
@@ -16683,12 +16575,12 @@
       <w:pPr>
         <w:pStyle w:val="berschrift2"/>
       </w:pPr>
-      <w:bookmarkStart w:id="33" w:name="_Toc485213761"/>
+      <w:bookmarkStart w:id="34" w:name="_Toc485851849"/>
       <w:r>
         <w:lastRenderedPageBreak/>
         <w:t>Vorbereitung zum Flashen des FTDI Device mittels FT PROG</w:t>
       </w:r>
-      <w:bookmarkEnd w:id="33"/>
+      <w:bookmarkEnd w:id="34"/>
     </w:p>
     <w:p>
       <w:r>
@@ -18277,7 +18169,7 @@
       <w:pPr>
         <w:pStyle w:val="berschrift2"/>
       </w:pPr>
-      <w:bookmarkStart w:id="34" w:name="_Toc485213762"/>
+      <w:bookmarkStart w:id="35" w:name="_Toc485851850"/>
       <w:r>
         <w:lastRenderedPageBreak/>
         <w:t>A</w:t>
@@ -18285,7 +18177,7 @@
       <w:r>
         <w:t>rduino IDE</w:t>
       </w:r>
-      <w:bookmarkEnd w:id="34"/>
+      <w:bookmarkEnd w:id="35"/>
     </w:p>
     <w:p>
       <w:r>
@@ -18314,7 +18206,7 @@
       <w:pPr>
         <w:pStyle w:val="berschrift3"/>
       </w:pPr>
-      <w:bookmarkStart w:id="35" w:name="_Toc485213763"/>
+      <w:bookmarkStart w:id="36" w:name="_Toc485851851"/>
       <w:r>
         <w:t>Arduino IDE installieren</w:t>
       </w:r>
@@ -18333,7 +18225,7 @@
       <w:r>
         <w:t>11</w:t>
       </w:r>
-      <w:bookmarkEnd w:id="35"/>
+      <w:bookmarkEnd w:id="36"/>
     </w:p>
     <w:p>
       <w:pPr>
@@ -18397,7 +18289,7 @@
       <w:pPr>
         <w:pStyle w:val="berschrift3"/>
       </w:pPr>
-      <w:bookmarkStart w:id="36" w:name="_Toc485213764"/>
+      <w:bookmarkStart w:id="37" w:name="_Toc485851852"/>
       <w:r>
         <w:t>ESP</w:t>
       </w:r>
@@ -18419,7 +18311,7 @@
       <w:r>
         <w:t>Unterstützung installieren</w:t>
       </w:r>
-      <w:bookmarkEnd w:id="36"/>
+      <w:bookmarkEnd w:id="37"/>
     </w:p>
     <w:p>
       <w:pPr>
@@ -19121,12 +19013,12 @@
       <w:pPr>
         <w:pStyle w:val="berschrift3"/>
       </w:pPr>
-      <w:bookmarkStart w:id="37" w:name="_Toc485213765"/>
+      <w:bookmarkStart w:id="38" w:name="_Toc485851853"/>
       <w:r>
         <w:lastRenderedPageBreak/>
         <w:t>Erweiterung der board.txt</w:t>
       </w:r>
-      <w:bookmarkEnd w:id="37"/>
+      <w:bookmarkEnd w:id="38"/>
     </w:p>
     <w:p>
       <w:r>
@@ -19319,7 +19211,7 @@
           <w:lang w:val="en-US"/>
         </w:rPr>
       </w:pPr>
-      <w:bookmarkStart w:id="38" w:name="_Toc485213766"/>
+      <w:bookmarkStart w:id="39" w:name="_Toc485851854"/>
       <w:r>
         <w:rPr>
           <w:lang w:val="en-US"/>
@@ -19351,7 +19243,7 @@
         </w:rPr>
         <w:t>ESP8266 Sketch Data Upload</w:t>
       </w:r>
-      <w:bookmarkEnd w:id="38"/>
+      <w:bookmarkEnd w:id="39"/>
     </w:p>
     <w:p>
       <w:r>
@@ -19516,11 +19408,11 @@
       <w:pPr>
         <w:pStyle w:val="berschrift3"/>
       </w:pPr>
-      <w:bookmarkStart w:id="39" w:name="_Toc485213767"/>
+      <w:bookmarkStart w:id="40" w:name="_Toc485851855"/>
       <w:r>
         <w:t>Time - Libary integrieren</w:t>
       </w:r>
-      <w:bookmarkEnd w:id="39"/>
+      <w:bookmarkEnd w:id="40"/>
     </w:p>
     <w:p>
       <w:r>
@@ -19747,7 +19639,7 @@
       <w:pPr>
         <w:pStyle w:val="berschrift3"/>
       </w:pPr>
-      <w:bookmarkStart w:id="40" w:name="_Toc485213768"/>
+      <w:bookmarkStart w:id="41" w:name="_Toc485851856"/>
       <w:r>
         <w:lastRenderedPageBreak/>
         <w:t xml:space="preserve">ArduinoJson - Libary </w:t>
@@ -19755,7 +19647,7 @@
       <w:r>
         <w:t>einbinden</w:t>
       </w:r>
-      <w:bookmarkEnd w:id="40"/>
+      <w:bookmarkEnd w:id="41"/>
     </w:p>
     <w:p>
       <w:r>
@@ -19885,12 +19777,12 @@
       <w:pPr>
         <w:pStyle w:val="berschrift3"/>
       </w:pPr>
-      <w:bookmarkStart w:id="41" w:name="_Toc485213769"/>
-      <w:bookmarkStart w:id="42" w:name="_Toc478323228"/>
+      <w:bookmarkStart w:id="42" w:name="_Toc485851857"/>
+      <w:bookmarkStart w:id="43" w:name="_Toc478323228"/>
       <w:r>
         <w:t>Projekt spezifische Librarys integrieren</w:t>
       </w:r>
-      <w:bookmarkEnd w:id="41"/>
+      <w:bookmarkEnd w:id="42"/>
     </w:p>
     <w:p>
       <w:r>
@@ -20761,12 +20653,12 @@
       <w:pPr>
         <w:pStyle w:val="berschrift2"/>
       </w:pPr>
-      <w:bookmarkStart w:id="43" w:name="_Toc485213770"/>
+      <w:bookmarkStart w:id="44" w:name="_Toc485851858"/>
       <w:r>
         <w:lastRenderedPageBreak/>
         <w:t>Der Flashvorgang</w:t>
       </w:r>
-      <w:bookmarkEnd w:id="43"/>
+      <w:bookmarkEnd w:id="44"/>
       <w:r>
         <w:t xml:space="preserve"> </w:t>
       </w:r>
@@ -21557,7 +21449,7 @@
       <w:pPr>
         <w:pStyle w:val="berschrift2"/>
       </w:pPr>
-      <w:bookmarkStart w:id="44" w:name="_Toc485213771"/>
+      <w:bookmarkStart w:id="45" w:name="_Toc485851859"/>
       <w:r>
         <w:lastRenderedPageBreak/>
         <w:t>Übertragung de</w:t>
@@ -21568,7 +21460,7 @@
       <w:r>
         <w:t xml:space="preserve">  HTML Komponenten</w:t>
       </w:r>
-      <w:bookmarkEnd w:id="44"/>
+      <w:bookmarkEnd w:id="45"/>
       <w:r>
         <w:t xml:space="preserve">  </w:t>
       </w:r>
@@ -21766,13 +21658,13 @@
       <w:pPr>
         <w:pStyle w:val="berschrift2"/>
       </w:pPr>
-      <w:bookmarkStart w:id="45" w:name="_Toc485213772"/>
+      <w:bookmarkStart w:id="46" w:name="_Toc485851860"/>
       <w:r>
         <w:lastRenderedPageBreak/>
         <w:t>Verbindung mit dem Terminalprogramm PUTTY</w:t>
       </w:r>
-      <w:bookmarkEnd w:id="42"/>
-      <w:bookmarkEnd w:id="45"/>
+      <w:bookmarkEnd w:id="43"/>
+      <w:bookmarkEnd w:id="46"/>
     </w:p>
     <w:p>
       <w:r>
@@ -22181,8 +22073,8 @@
           <w:rFonts w:ascii="Times New Roman" w:hAnsi="Times New Roman"/>
         </w:rPr>
       </w:pPr>
-      <w:bookmarkStart w:id="46" w:name="_Toc478323229"/>
-      <w:bookmarkStart w:id="47" w:name="_Toc485213773"/>
+      <w:bookmarkStart w:id="47" w:name="_Toc478323229"/>
+      <w:bookmarkStart w:id="48" w:name="_Toc485851861"/>
       <w:r>
         <w:lastRenderedPageBreak/>
         <w:t>Konfiguration der</w:t>
@@ -22205,8 +22097,8 @@
       <w:r>
         <w:t>über die Serielle Schnittstelle</w:t>
       </w:r>
-      <w:bookmarkEnd w:id="46"/>
       <w:bookmarkEnd w:id="47"/>
+      <w:bookmarkEnd w:id="48"/>
       <w:r>
         <w:t xml:space="preserve"> </w:t>
       </w:r>
@@ -22404,7 +22296,7 @@
           <w:lang w:val="en-US"/>
         </w:rPr>
       </w:pPr>
-      <w:bookmarkStart w:id="48" w:name="_Toc485213774"/>
+      <w:bookmarkStart w:id="49" w:name="_Toc485851862"/>
       <w:r>
         <w:rPr>
           <w:lang w:val="en-US"/>
@@ -22412,7 +22304,7 @@
         <w:lastRenderedPageBreak/>
         <w:t>Die Software Schnittstellen</w:t>
       </w:r>
-      <w:bookmarkEnd w:id="48"/>
+      <w:bookmarkEnd w:id="49"/>
     </w:p>
     <w:p>
       <w:r>
@@ -22488,12 +22380,12 @@
       <w:pPr>
         <w:pStyle w:val="berschrift1"/>
       </w:pPr>
-      <w:bookmarkStart w:id="49" w:name="_Toc485213775"/>
+      <w:bookmarkStart w:id="50" w:name="_Toc485851863"/>
       <w:r>
         <w:lastRenderedPageBreak/>
         <w:t>FAQ</w:t>
       </w:r>
-      <w:bookmarkEnd w:id="49"/>
+      <w:bookmarkEnd w:id="50"/>
     </w:p>
     <w:p>
       <w:r>
@@ -22556,6 +22448,7 @@
           <w:docPartUnique/>
         </w:docPartObj>
       </w:sdtPr>
+      <w:sdtEndPr/>
       <w:sdtContent>
         <w:r>
           <w:fldChar w:fldCharType="begin"/>
@@ -22570,7 +22463,7 @@
           <w:rPr>
             <w:noProof/>
           </w:rPr>
-          <w:t>22</w:t>
+          <w:t>2</w:t>
         </w:r>
         <w:r>
           <w:fldChar w:fldCharType="end"/>
@@ -25241,6 +25134,7 @@
     <w:lsdException w:name="HTML Sample" w:semiHidden="1" w:unhideWhenUsed="1"/>
     <w:lsdException w:name="HTML Typewriter" w:semiHidden="1" w:unhideWhenUsed="1"/>
     <w:lsdException w:name="HTML Variable" w:semiHidden="1" w:unhideWhenUsed="1"/>
+    <w:lsdException w:name="Normal Table" w:semiHidden="1" w:unhideWhenUsed="1"/>
     <w:lsdException w:name="annotation subject" w:semiHidden="1" w:unhideWhenUsed="1"/>
     <w:lsdException w:name="No List" w:semiHidden="1" w:unhideWhenUsed="1"/>
     <w:lsdException w:name="Outline List 1" w:semiHidden="1" w:unhideWhenUsed="1"/>
@@ -25287,8 +25181,10 @@
     <w:lsdException w:name="Table Subtle 2" w:semiHidden="1" w:unhideWhenUsed="1"/>
     <w:lsdException w:name="Table Web 1" w:semiHidden="1" w:unhideWhenUsed="1"/>
     <w:lsdException w:name="Table Web 2" w:semiHidden="1" w:unhideWhenUsed="1"/>
+    <w:lsdException w:name="Table Web 3" w:semiHidden="1" w:unhideWhenUsed="1"/>
     <w:lsdException w:name="Balloon Text" w:semiHidden="1" w:unhideWhenUsed="1"/>
     <w:lsdException w:name="Table Grid" w:uiPriority="59"/>
+    <w:lsdException w:name="Table Theme" w:semiHidden="1" w:unhideWhenUsed="1"/>
     <w:lsdException w:name="Placeholder Text" w:semiHidden="1"/>
     <w:lsdException w:name="No Spacing" w:uiPriority="1"/>
     <w:lsdException w:name="Light Shading" w:uiPriority="60"/>
@@ -27011,7 +26907,7 @@
 </file>
 
 <file path=customXml/itemProps1.xml><?xml version="1.0" encoding="utf-8"?>
-<ds:datastoreItem xmlns:ds="http://schemas.openxmlformats.org/officeDocument/2006/customXml" ds:itemID="{DC359312-697C-4883-A422-694839F024E5}">
+<ds:datastoreItem xmlns:ds="http://schemas.openxmlformats.org/officeDocument/2006/customXml" ds:itemID="{597039C8-D579-45AA-A536-B584DF447C0B}">
   <ds:schemaRefs>
     <ds:schemaRef ds:uri="http://schemas.openxmlformats.org/officeDocument/2006/bibliography"/>
   </ds:schemaRefs>

</xml_diff>